<commit_message>
Rapport premier jet timide
</commit_message>
<xml_diff>
--- a/evolution/Rapport.docx
+++ b/evolution/Rapport.docx
@@ -475,6 +475,886 @@
           <w:sz w:val="24"/>
           <w:szCs w:val="24"/>
         </w:rPr>
+        <w:t>L’opérateur de mutation implémenté travaille sur les symboles présents dans la solution. Pour faire muter un individu, il suf</w:t>
+      </w:r>
+      <w:r>
+        <w:rPr>
+          <w:rFonts w:ascii="Times New Roman" w:hAnsi="Times New Roman" w:cs="Times New Roman"/>
+          <w:sz w:val="24"/>
+          <w:szCs w:val="24"/>
+        </w:rPr>
+        <w:t>fit de sélectionner au hasard quelques</w:t>
+      </w:r>
+      <w:r>
+        <w:rPr>
+          <w:rFonts w:ascii="Times New Roman" w:hAnsi="Times New Roman" w:cs="Times New Roman"/>
+          <w:sz w:val="24"/>
+          <w:szCs w:val="24"/>
+        </w:rPr>
+        <w:t xml:space="preserve"> coefficient</w:t>
+      </w:r>
+      <w:r>
+        <w:rPr>
+          <w:rFonts w:ascii="Times New Roman" w:hAnsi="Times New Roman" w:cs="Times New Roman"/>
+          <w:sz w:val="24"/>
+          <w:szCs w:val="24"/>
+        </w:rPr>
+        <w:t>s</w:t>
+      </w:r>
+      <w:r>
+        <w:rPr>
+          <w:rFonts w:ascii="Times New Roman" w:hAnsi="Times New Roman" w:cs="Times New Roman"/>
+          <w:sz w:val="24"/>
+          <w:szCs w:val="24"/>
+        </w:rPr>
+        <w:t xml:space="preserve"> de la matrice p</w:t>
+      </w:r>
+      <w:r>
+        <w:rPr>
+          <w:rFonts w:ascii="Times New Roman" w:hAnsi="Times New Roman" w:cs="Times New Roman"/>
+          <w:sz w:val="24"/>
+          <w:szCs w:val="24"/>
+        </w:rPr>
+        <w:t>uis de le remplacer par des</w:t>
+      </w:r>
+      <w:r>
+        <w:rPr>
+          <w:rFonts w:ascii="Times New Roman" w:hAnsi="Times New Roman" w:cs="Times New Roman"/>
+          <w:sz w:val="24"/>
+          <w:szCs w:val="24"/>
+        </w:rPr>
+        <w:t xml:space="preserve"> symbole</w:t>
+      </w:r>
+      <w:r>
+        <w:rPr>
+          <w:rFonts w:ascii="Times New Roman" w:hAnsi="Times New Roman" w:cs="Times New Roman"/>
+          <w:sz w:val="24"/>
+          <w:szCs w:val="24"/>
+        </w:rPr>
+        <w:t>s</w:t>
+      </w:r>
+      <w:r>
+        <w:rPr>
+          <w:rFonts w:ascii="Times New Roman" w:hAnsi="Times New Roman" w:cs="Times New Roman"/>
+          <w:sz w:val="24"/>
+          <w:szCs w:val="24"/>
+        </w:rPr>
+        <w:t xml:space="preserve"> différent</w:t>
+      </w:r>
+      <w:r>
+        <w:rPr>
+          <w:rFonts w:ascii="Times New Roman" w:hAnsi="Times New Roman" w:cs="Times New Roman"/>
+          <w:sz w:val="24"/>
+          <w:szCs w:val="24"/>
+        </w:rPr>
+        <w:t>s</w:t>
+      </w:r>
+      <w:r>
+        <w:rPr>
+          <w:rFonts w:ascii="Times New Roman" w:hAnsi="Times New Roman" w:cs="Times New Roman"/>
+          <w:sz w:val="24"/>
+          <w:szCs w:val="24"/>
+        </w:rPr>
+        <w:t xml:space="preserve"> tiré</w:t>
+      </w:r>
+      <w:r>
+        <w:rPr>
+          <w:rFonts w:ascii="Times New Roman" w:hAnsi="Times New Roman" w:cs="Times New Roman"/>
+          <w:sz w:val="24"/>
+          <w:szCs w:val="24"/>
+        </w:rPr>
+        <w:t>s</w:t>
+      </w:r>
+      <w:r>
+        <w:rPr>
+          <w:rFonts w:ascii="Times New Roman" w:hAnsi="Times New Roman" w:cs="Times New Roman"/>
+          <w:sz w:val="24"/>
+          <w:szCs w:val="24"/>
+        </w:rPr>
+        <w:t xml:space="preserve"> aléatoirement.</w:t>
+      </w:r>
+    </w:p>
+    <w:p>
+      <w:pPr>
+        <w:ind w:firstLine="708"/>
+        <w:jc w:val="both"/>
+        <w:rPr>
+          <w:rFonts w:ascii="Times New Roman" w:hAnsi="Times New Roman" w:cs="Times New Roman"/>
+          <w:sz w:val="24"/>
+          <w:szCs w:val="24"/>
+        </w:rPr>
+      </w:pPr>
+      <w:r>
+        <w:rPr>
+          <w:rFonts w:ascii="Times New Roman" w:hAnsi="Times New Roman" w:cs="Times New Roman"/>
+          <w:sz w:val="24"/>
+          <w:szCs w:val="24"/>
+        </w:rPr>
+        <w:t xml:space="preserve">La mutation doit garder un faible impact sur la qualité de la solution, c’est pourquoi le nombre de symbole modifié ne peut être trop important. De ce fait, on choisit lors d’une phase de mutation de modifier 1% des symboles de la configuration. </w:t>
+      </w:r>
+    </w:p>
+    <w:p>
+      <w:pPr>
+        <w:pStyle w:val="Titre2"/>
+        <w:jc w:val="both"/>
+        <w:rPr>
+          <w:rFonts w:ascii="Times New Roman" w:hAnsi="Times New Roman" w:cs="Times New Roman"/>
+        </w:rPr>
+      </w:pPr>
+      <w:r>
+        <w:rPr>
+          <w:rFonts w:ascii="Times New Roman" w:hAnsi="Times New Roman" w:cs="Times New Roman"/>
+        </w:rPr>
+        <w:lastRenderedPageBreak/>
+        <w:t xml:space="preserve">B – </w:t>
+      </w:r>
+      <w:r>
+        <w:rPr>
+          <w:rFonts w:ascii="Times New Roman" w:hAnsi="Times New Roman" w:cs="Times New Roman"/>
+        </w:rPr>
+        <w:t>Description de l’opérateur de croisement de base</w:t>
+      </w:r>
+    </w:p>
+    <w:p>
+      <w:pPr>
+        <w:ind w:firstLine="708"/>
+        <w:jc w:val="both"/>
+        <w:rPr>
+          <w:rFonts w:ascii="Times New Roman" w:eastAsia="Times New Roman" w:hAnsi="Times New Roman" w:cs="Times New Roman"/>
+          <w:sz w:val="24"/>
+          <w:szCs w:val="24"/>
+        </w:rPr>
+      </w:pPr>
+      <w:r>
+        <w:rPr>
+          <w:rFonts w:ascii="Times New Roman" w:eastAsia="Times New Roman" w:hAnsi="Times New Roman" w:cs="Times New Roman"/>
+          <w:sz w:val="24"/>
+          <w:szCs w:val="24"/>
+        </w:rPr>
+        <w:t xml:space="preserve">L’opérateur de croisement de base construit un enfant à partir de deux parents en transmettant les symboles de l’un ou l’autre individuellement. Concrètement, lors de la génération de l’enfant, </w:t>
+      </w:r>
+      <w:r>
+        <w:rPr>
+          <w:rFonts w:ascii="Times New Roman" w:eastAsia="Times New Roman" w:hAnsi="Times New Roman" w:cs="Times New Roman"/>
+          <w:sz w:val="24"/>
+          <w:szCs w:val="24"/>
+        </w:rPr>
+        <w:t>pour chaque symbole, un tirage au sort décidera si le coefficient est hérité du premier ou du second parent.</w:t>
+      </w:r>
+    </w:p>
+    <w:p>
+      <w:pPr>
+        <w:ind w:firstLine="708"/>
+        <w:jc w:val="both"/>
+        <w:rPr>
+          <w:rFonts w:ascii="Times New Roman" w:eastAsia="Times New Roman" w:hAnsi="Times New Roman" w:cs="Times New Roman"/>
+          <w:sz w:val="24"/>
+          <w:szCs w:val="24"/>
+        </w:rPr>
+      </w:pPr>
+      <w:r>
+        <w:rPr>
+          <w:rFonts w:ascii="Times New Roman" w:eastAsia="Times New Roman" w:hAnsi="Times New Roman" w:cs="Times New Roman"/>
+          <w:sz w:val="24"/>
+          <w:szCs w:val="24"/>
+        </w:rPr>
+        <w:t>Ce processus est explicité dans le pseudo-code suivant :</w:t>
+      </w:r>
+    </w:p>
+    <w:p>
+      <w:pPr>
+        <w:pStyle w:val="Paragraphedeliste"/>
+        <w:numPr>
+          <w:ilvl w:val="0"/>
+          <w:numId w:val="21"/>
+        </w:numPr>
+        <w:jc w:val="both"/>
+        <w:rPr>
+          <w:rFonts w:ascii="Times New Roman" w:eastAsia="Times New Roman" w:hAnsi="Times New Roman" w:cs="Times New Roman"/>
+          <w:sz w:val="24"/>
+          <w:szCs w:val="24"/>
+        </w:rPr>
+      </w:pPr>
+      <w:r>
+        <w:rPr>
+          <w:rFonts w:ascii="Times New Roman" w:eastAsia="Times New Roman" w:hAnsi="Times New Roman" w:cs="Times New Roman"/>
+          <w:sz w:val="24"/>
+          <w:szCs w:val="24"/>
+        </w:rPr>
+        <w:t>POUR i entre 1 et N</w:t>
+      </w:r>
+    </w:p>
+    <w:p>
+      <w:pPr>
+        <w:pStyle w:val="Paragraphedeliste"/>
+        <w:numPr>
+          <w:ilvl w:val="1"/>
+          <w:numId w:val="21"/>
+        </w:numPr>
+        <w:jc w:val="both"/>
+        <w:rPr>
+          <w:rFonts w:ascii="Times New Roman" w:eastAsia="Times New Roman" w:hAnsi="Times New Roman" w:cs="Times New Roman"/>
+          <w:sz w:val="24"/>
+          <w:szCs w:val="24"/>
+        </w:rPr>
+      </w:pPr>
+      <w:r>
+        <w:rPr>
+          <w:rFonts w:ascii="Times New Roman" w:eastAsia="Times New Roman" w:hAnsi="Times New Roman" w:cs="Times New Roman"/>
+          <w:sz w:val="24"/>
+          <w:szCs w:val="24"/>
+        </w:rPr>
+        <w:t>POUR j entre 1 et k</w:t>
+      </w:r>
+    </w:p>
+    <w:p>
+      <w:pPr>
+        <w:pStyle w:val="Paragraphedeliste"/>
+        <w:numPr>
+          <w:ilvl w:val="2"/>
+          <w:numId w:val="21"/>
+        </w:numPr>
+        <w:jc w:val="both"/>
+        <w:rPr>
+          <w:rFonts w:ascii="Times New Roman" w:eastAsia="Times New Roman" w:hAnsi="Times New Roman" w:cs="Times New Roman"/>
+          <w:sz w:val="24"/>
+          <w:szCs w:val="24"/>
+        </w:rPr>
+      </w:pPr>
+      <w:r>
+        <w:rPr>
+          <w:rFonts w:ascii="Times New Roman" w:eastAsia="Times New Roman" w:hAnsi="Times New Roman" w:cs="Times New Roman"/>
+          <w:sz w:val="24"/>
+          <w:szCs w:val="24"/>
+        </w:rPr>
+        <w:t>a = p</w:t>
+      </w:r>
+      <w:r>
+        <w:rPr>
+          <w:rFonts w:ascii="Times New Roman" w:eastAsia="Times New Roman" w:hAnsi="Times New Roman" w:cs="Times New Roman"/>
+          <w:sz w:val="24"/>
+          <w:szCs w:val="24"/>
+        </w:rPr>
+        <w:t>arent1[i][j]</w:t>
+      </w:r>
+    </w:p>
+    <w:p>
+      <w:pPr>
+        <w:pStyle w:val="Paragraphedeliste"/>
+        <w:numPr>
+          <w:ilvl w:val="2"/>
+          <w:numId w:val="21"/>
+        </w:numPr>
+        <w:jc w:val="both"/>
+        <w:rPr>
+          <w:rFonts w:ascii="Times New Roman" w:eastAsia="Times New Roman" w:hAnsi="Times New Roman" w:cs="Times New Roman"/>
+          <w:sz w:val="24"/>
+          <w:szCs w:val="24"/>
+        </w:rPr>
+      </w:pPr>
+      <w:r>
+        <w:rPr>
+          <w:rFonts w:ascii="Times New Roman" w:eastAsia="Times New Roman" w:hAnsi="Times New Roman" w:cs="Times New Roman"/>
+          <w:sz w:val="24"/>
+          <w:szCs w:val="24"/>
+        </w:rPr>
+        <w:t>b = p</w:t>
+      </w:r>
+      <w:r>
+        <w:rPr>
+          <w:rFonts w:ascii="Times New Roman" w:eastAsia="Times New Roman" w:hAnsi="Times New Roman" w:cs="Times New Roman"/>
+          <w:sz w:val="24"/>
+          <w:szCs w:val="24"/>
+        </w:rPr>
+        <w:t>arent2[i][j]</w:t>
+      </w:r>
+    </w:p>
+    <w:p>
+      <w:pPr>
+        <w:pStyle w:val="Paragraphedeliste"/>
+        <w:numPr>
+          <w:ilvl w:val="2"/>
+          <w:numId w:val="21"/>
+        </w:numPr>
+        <w:jc w:val="both"/>
+        <w:rPr>
+          <w:rFonts w:ascii="Times New Roman" w:eastAsia="Times New Roman" w:hAnsi="Times New Roman" w:cs="Times New Roman"/>
+          <w:sz w:val="24"/>
+          <w:szCs w:val="24"/>
+        </w:rPr>
+      </w:pPr>
+      <w:r>
+        <w:rPr>
+          <w:rFonts w:ascii="Times New Roman" w:eastAsia="Times New Roman" w:hAnsi="Times New Roman" w:cs="Times New Roman"/>
+          <w:sz w:val="24"/>
+          <w:szCs w:val="24"/>
+        </w:rPr>
+        <w:t>Affectation c = a ou c = b avec une probabilité de 50%</w:t>
+      </w:r>
+    </w:p>
+    <w:p>
+      <w:pPr>
+        <w:pStyle w:val="Paragraphedeliste"/>
+        <w:numPr>
+          <w:ilvl w:val="2"/>
+          <w:numId w:val="21"/>
+        </w:numPr>
+        <w:jc w:val="both"/>
+        <w:rPr>
+          <w:rFonts w:ascii="Times New Roman" w:eastAsia="Times New Roman" w:hAnsi="Times New Roman" w:cs="Times New Roman"/>
+          <w:sz w:val="24"/>
+          <w:szCs w:val="24"/>
+        </w:rPr>
+      </w:pPr>
+      <w:r>
+        <w:rPr>
+          <w:rFonts w:ascii="Times New Roman" w:eastAsia="Times New Roman" w:hAnsi="Times New Roman" w:cs="Times New Roman"/>
+          <w:sz w:val="24"/>
+          <w:szCs w:val="24"/>
+        </w:rPr>
+        <w:t>e</w:t>
+      </w:r>
+      <w:r>
+        <w:rPr>
+          <w:rFonts w:ascii="Times New Roman" w:eastAsia="Times New Roman" w:hAnsi="Times New Roman" w:cs="Times New Roman"/>
+          <w:sz w:val="24"/>
+          <w:szCs w:val="24"/>
+        </w:rPr>
+        <w:t>nfant[i][j] = c</w:t>
+      </w:r>
+    </w:p>
+    <w:p>
+      <w:pPr>
+        <w:pStyle w:val="Paragraphedeliste"/>
+        <w:numPr>
+          <w:ilvl w:val="1"/>
+          <w:numId w:val="21"/>
+        </w:numPr>
+        <w:jc w:val="both"/>
+        <w:rPr>
+          <w:rFonts w:ascii="Times New Roman" w:eastAsia="Times New Roman" w:hAnsi="Times New Roman" w:cs="Times New Roman"/>
+          <w:sz w:val="24"/>
+          <w:szCs w:val="24"/>
+        </w:rPr>
+      </w:pPr>
+      <w:r>
+        <w:rPr>
+          <w:rFonts w:ascii="Times New Roman" w:eastAsia="Times New Roman" w:hAnsi="Times New Roman" w:cs="Times New Roman"/>
+          <w:sz w:val="24"/>
+          <w:szCs w:val="24"/>
+        </w:rPr>
+        <w:t>FIN POUR</w:t>
+      </w:r>
+    </w:p>
+    <w:p>
+      <w:pPr>
+        <w:pStyle w:val="Paragraphedeliste"/>
+        <w:numPr>
+          <w:ilvl w:val="0"/>
+          <w:numId w:val="21"/>
+        </w:numPr>
+        <w:jc w:val="both"/>
+        <w:rPr>
+          <w:rFonts w:ascii="Times New Roman" w:eastAsia="Times New Roman" w:hAnsi="Times New Roman" w:cs="Times New Roman"/>
+          <w:sz w:val="24"/>
+          <w:szCs w:val="24"/>
+        </w:rPr>
+      </w:pPr>
+      <w:r>
+        <w:rPr>
+          <w:rFonts w:ascii="Times New Roman" w:eastAsia="Times New Roman" w:hAnsi="Times New Roman" w:cs="Times New Roman"/>
+          <w:sz w:val="24"/>
+          <w:szCs w:val="24"/>
+        </w:rPr>
+        <w:t>FIN POUR</w:t>
+      </w:r>
+    </w:p>
+    <w:p>
+      <w:pPr>
+        <w:pStyle w:val="Titre2"/>
+        <w:jc w:val="both"/>
+        <w:rPr>
+          <w:rFonts w:ascii="Times New Roman" w:hAnsi="Times New Roman" w:cs="Times New Roman"/>
+        </w:rPr>
+      </w:pPr>
+      <w:r>
+        <w:rPr>
+          <w:rFonts w:ascii="Times New Roman" w:hAnsi="Times New Roman" w:cs="Times New Roman"/>
+        </w:rPr>
+        <w:t>C –</w:t>
+      </w:r>
+      <w:r>
+        <w:rPr>
+          <w:rFonts w:ascii="Times New Roman" w:hAnsi="Times New Roman" w:cs="Times New Roman"/>
+        </w:rPr>
+        <w:t xml:space="preserve"> </w:t>
+      </w:r>
+      <w:r>
+        <w:rPr>
+          <w:rFonts w:ascii="Times New Roman" w:hAnsi="Times New Roman" w:cs="Times New Roman"/>
+        </w:rPr>
+        <w:t>Description de l’opérateur de croisement spécialisé</w:t>
+      </w:r>
+    </w:p>
+    <w:p>
+      <w:pPr>
+        <w:ind w:firstLine="708"/>
+        <w:jc w:val="both"/>
+        <w:rPr>
+          <w:rFonts w:ascii="Times New Roman" w:eastAsia="Times New Roman" w:hAnsi="Times New Roman" w:cs="Times New Roman"/>
+          <w:sz w:val="24"/>
+          <w:szCs w:val="24"/>
+        </w:rPr>
+      </w:pPr>
+      <w:r>
+        <w:rPr>
+          <w:rFonts w:ascii="Times New Roman" w:eastAsia="Times New Roman" w:hAnsi="Times New Roman" w:cs="Times New Roman"/>
+          <w:sz w:val="24"/>
+          <w:szCs w:val="24"/>
+        </w:rPr>
+        <w:t>L’opérateur de croisement spécialisé s’adapte aux caractéristiques du problème et à la structure des données puisqu’il travaille sur les lignes des configurations, en évaluant leur performance au sens de la fonction de coût. En d’autres termes, il va s’agir d’un opérateur de croisement heuristique.</w:t>
+      </w:r>
+    </w:p>
+    <w:p>
+      <w:pPr>
+        <w:ind w:firstLine="708"/>
+        <w:jc w:val="both"/>
+        <w:rPr>
+          <w:rFonts w:ascii="Times New Roman" w:eastAsia="Times New Roman" w:hAnsi="Times New Roman" w:cs="Times New Roman"/>
+          <w:sz w:val="24"/>
+          <w:szCs w:val="24"/>
+        </w:rPr>
+      </w:pPr>
+      <w:r>
+        <w:rPr>
+          <w:rFonts w:ascii="Times New Roman" w:eastAsia="Times New Roman" w:hAnsi="Times New Roman" w:cs="Times New Roman"/>
+          <w:sz w:val="24"/>
+          <w:szCs w:val="24"/>
+        </w:rPr>
+        <w:t xml:space="preserve">Comme précédemment, cet opérateur utilise deux parents pour générer un enfant unique. </w:t>
+      </w:r>
+      <w:r>
+        <w:rPr>
+          <w:rFonts w:ascii="Times New Roman" w:eastAsia="Times New Roman" w:hAnsi="Times New Roman" w:cs="Times New Roman"/>
+          <w:sz w:val="24"/>
+          <w:szCs w:val="24"/>
+        </w:rPr>
+        <w:t>La construction de l’enfant se fait alors ligne par ligne. La première ligne est choisie aléatoirement en provenance de l’un ou l’autre des deux parents. Par la suite, pour chaque ligne, on sélectionne celle entre les deux parents qui résout le plus de nouvelles contraintes élémentaire.</w:t>
+      </w:r>
+    </w:p>
+    <w:p>
+      <w:pPr>
+        <w:ind w:firstLine="708"/>
+        <w:jc w:val="both"/>
+        <w:rPr>
+          <w:rFonts w:ascii="Times New Roman" w:eastAsia="Times New Roman" w:hAnsi="Times New Roman" w:cs="Times New Roman"/>
+          <w:sz w:val="24"/>
+          <w:szCs w:val="24"/>
+        </w:rPr>
+      </w:pPr>
+      <w:r>
+        <w:rPr>
+          <w:rFonts w:ascii="Times New Roman" w:eastAsia="Times New Roman" w:hAnsi="Times New Roman" w:cs="Times New Roman"/>
+          <w:sz w:val="24"/>
+          <w:szCs w:val="24"/>
+        </w:rPr>
+        <w:t xml:space="preserve">La construction de l’enfant suit donc une logique gloutonne. Mais contrairement à </w:t>
+      </w:r>
+      <w:r>
+        <w:rPr>
+          <w:rFonts w:ascii="Times New Roman" w:eastAsia="Times New Roman" w:hAnsi="Times New Roman" w:cs="Times New Roman"/>
+          <w:sz w:val="24"/>
+          <w:szCs w:val="24"/>
+        </w:rPr>
+        <w:t>l’algorithme glouton développé dans le premier laboratoire, la solution est ici construite ligne par ligne, avec un choix entre deux attributs différents uniquement. Cette implémentation répond au pseudo-code suivant :</w:t>
+      </w:r>
+    </w:p>
+    <w:p>
+      <w:pPr>
+        <w:pStyle w:val="Paragraphedeliste"/>
+        <w:numPr>
+          <w:ilvl w:val="0"/>
+          <w:numId w:val="22"/>
+        </w:numPr>
+        <w:jc w:val="both"/>
+        <w:rPr>
+          <w:rFonts w:ascii="Times New Roman" w:eastAsia="Times New Roman" w:hAnsi="Times New Roman" w:cs="Times New Roman"/>
+          <w:sz w:val="24"/>
+          <w:szCs w:val="24"/>
+        </w:rPr>
+      </w:pPr>
+      <w:r>
+        <w:rPr>
+          <w:rFonts w:ascii="Times New Roman" w:eastAsia="Times New Roman" w:hAnsi="Times New Roman" w:cs="Times New Roman"/>
+          <w:sz w:val="24"/>
+          <w:szCs w:val="24"/>
+        </w:rPr>
+        <w:t>Générer solution vide enfant</w:t>
+      </w:r>
+    </w:p>
+    <w:p>
+      <w:pPr>
+        <w:pStyle w:val="Paragraphedeliste"/>
+        <w:numPr>
+          <w:ilvl w:val="0"/>
+          <w:numId w:val="22"/>
+        </w:numPr>
+        <w:jc w:val="both"/>
+        <w:rPr>
+          <w:rFonts w:ascii="Times New Roman" w:eastAsia="Times New Roman" w:hAnsi="Times New Roman" w:cs="Times New Roman"/>
+          <w:sz w:val="24"/>
+          <w:szCs w:val="24"/>
+        </w:rPr>
+      </w:pPr>
+      <w:r>
+        <w:rPr>
+          <w:rFonts w:ascii="Times New Roman" w:eastAsia="Times New Roman" w:hAnsi="Times New Roman" w:cs="Times New Roman"/>
+          <w:sz w:val="24"/>
+          <w:szCs w:val="24"/>
+        </w:rPr>
+        <w:t>Choisir aléatoirement (uniformément) parentX = parent1 ou parent2</w:t>
+      </w:r>
+    </w:p>
+    <w:p>
+      <w:pPr>
+        <w:pStyle w:val="Paragraphedeliste"/>
+        <w:numPr>
+          <w:ilvl w:val="0"/>
+          <w:numId w:val="22"/>
+        </w:numPr>
+        <w:jc w:val="both"/>
+        <w:rPr>
+          <w:rFonts w:ascii="Times New Roman" w:eastAsia="Times New Roman" w:hAnsi="Times New Roman" w:cs="Times New Roman"/>
+          <w:sz w:val="24"/>
+          <w:szCs w:val="24"/>
+        </w:rPr>
+      </w:pPr>
+      <w:r>
+        <w:rPr>
+          <w:rFonts w:ascii="Times New Roman" w:eastAsia="Times New Roman" w:hAnsi="Times New Roman" w:cs="Times New Roman"/>
+          <w:sz w:val="24"/>
+          <w:szCs w:val="24"/>
+        </w:rPr>
+        <w:t>enfant[1][*] = parentX[1][*] (M[i][*] désigne toute la ligne i de la matrice M)</w:t>
+      </w:r>
+    </w:p>
+    <w:p>
+      <w:pPr>
+        <w:pStyle w:val="Paragraphedeliste"/>
+        <w:numPr>
+          <w:ilvl w:val="0"/>
+          <w:numId w:val="22"/>
+        </w:numPr>
+        <w:jc w:val="both"/>
+        <w:rPr>
+          <w:rFonts w:ascii="Times New Roman" w:eastAsia="Times New Roman" w:hAnsi="Times New Roman" w:cs="Times New Roman"/>
+          <w:sz w:val="24"/>
+          <w:szCs w:val="24"/>
+        </w:rPr>
+      </w:pPr>
+      <w:r>
+        <w:rPr>
+          <w:rFonts w:ascii="Times New Roman" w:eastAsia="Times New Roman" w:hAnsi="Times New Roman" w:cs="Times New Roman"/>
+          <w:sz w:val="24"/>
+          <w:szCs w:val="24"/>
+        </w:rPr>
+        <w:t>POUR l entre 2 et N</w:t>
+      </w:r>
+    </w:p>
+    <w:p>
+      <w:pPr>
+        <w:pStyle w:val="Paragraphedeliste"/>
+        <w:numPr>
+          <w:ilvl w:val="1"/>
+          <w:numId w:val="22"/>
+        </w:numPr>
+        <w:jc w:val="both"/>
+        <w:rPr>
+          <w:rFonts w:ascii="Times New Roman" w:eastAsia="Times New Roman" w:hAnsi="Times New Roman" w:cs="Times New Roman"/>
+          <w:sz w:val="24"/>
+          <w:szCs w:val="24"/>
+        </w:rPr>
+      </w:pPr>
+      <w:r>
+        <w:rPr>
+          <w:rFonts w:ascii="Times New Roman" w:eastAsia="Times New Roman" w:hAnsi="Times New Roman" w:cs="Times New Roman"/>
+          <w:sz w:val="24"/>
+          <w:szCs w:val="24"/>
+        </w:rPr>
+        <w:t>candidat1 = parent1[l][*]</w:t>
+      </w:r>
+    </w:p>
+    <w:p>
+      <w:pPr>
+        <w:pStyle w:val="Paragraphedeliste"/>
+        <w:numPr>
+          <w:ilvl w:val="1"/>
+          <w:numId w:val="22"/>
+        </w:numPr>
+        <w:jc w:val="both"/>
+        <w:rPr>
+          <w:rFonts w:ascii="Times New Roman" w:eastAsia="Times New Roman" w:hAnsi="Times New Roman" w:cs="Times New Roman"/>
+          <w:sz w:val="24"/>
+          <w:szCs w:val="24"/>
+        </w:rPr>
+      </w:pPr>
+      <w:r>
+        <w:rPr>
+          <w:rFonts w:ascii="Times New Roman" w:eastAsia="Times New Roman" w:hAnsi="Times New Roman" w:cs="Times New Roman"/>
+          <w:sz w:val="24"/>
+          <w:szCs w:val="24"/>
+        </w:rPr>
+        <w:t>candidat2 = parent2[l][*]</w:t>
+      </w:r>
+    </w:p>
+    <w:p>
+      <w:pPr>
+        <w:pStyle w:val="Paragraphedeliste"/>
+        <w:numPr>
+          <w:ilvl w:val="1"/>
+          <w:numId w:val="22"/>
+        </w:numPr>
+        <w:jc w:val="both"/>
+        <w:rPr>
+          <w:rFonts w:ascii="Times New Roman" w:eastAsia="Times New Roman" w:hAnsi="Times New Roman" w:cs="Times New Roman"/>
+          <w:sz w:val="24"/>
+          <w:szCs w:val="24"/>
+        </w:rPr>
+      </w:pPr>
+      <w:r>
+        <w:rPr>
+          <w:rFonts w:ascii="Times New Roman" w:eastAsia="Times New Roman" w:hAnsi="Times New Roman" w:cs="Times New Roman"/>
+          <w:sz w:val="24"/>
+          <w:szCs w:val="24"/>
+        </w:rPr>
+        <w:t>enfant[l][*] = candidat1</w:t>
+      </w:r>
+    </w:p>
+    <w:p>
+      <w:pPr>
+        <w:pStyle w:val="Paragraphedeliste"/>
+        <w:numPr>
+          <w:ilvl w:val="1"/>
+          <w:numId w:val="22"/>
+        </w:numPr>
+        <w:jc w:val="both"/>
+        <w:rPr>
+          <w:rFonts w:ascii="Times New Roman" w:eastAsia="Times New Roman" w:hAnsi="Times New Roman" w:cs="Times New Roman"/>
+          <w:sz w:val="24"/>
+          <w:szCs w:val="24"/>
+        </w:rPr>
+      </w:pPr>
+      <w:r>
+        <w:rPr>
+          <w:rFonts w:ascii="Times New Roman" w:eastAsia="Times New Roman" w:hAnsi="Times New Roman" w:cs="Times New Roman"/>
+          <w:sz w:val="24"/>
+          <w:szCs w:val="24"/>
+        </w:rPr>
+        <w:t>cout1 = verifierSolution(enfant)</w:t>
+      </w:r>
+    </w:p>
+    <w:p>
+      <w:pPr>
+        <w:pStyle w:val="Paragraphedeliste"/>
+        <w:numPr>
+          <w:ilvl w:val="1"/>
+          <w:numId w:val="22"/>
+        </w:numPr>
+        <w:jc w:val="both"/>
+        <w:rPr>
+          <w:rFonts w:ascii="Times New Roman" w:eastAsia="Times New Roman" w:hAnsi="Times New Roman" w:cs="Times New Roman"/>
+          <w:sz w:val="24"/>
+          <w:szCs w:val="24"/>
+        </w:rPr>
+      </w:pPr>
+      <w:r>
+        <w:rPr>
+          <w:rFonts w:ascii="Times New Roman" w:eastAsia="Times New Roman" w:hAnsi="Times New Roman" w:cs="Times New Roman"/>
+          <w:sz w:val="24"/>
+          <w:szCs w:val="24"/>
+        </w:rPr>
+        <w:t>enfant[l][*] = candidat2</w:t>
+      </w:r>
+    </w:p>
+    <w:p>
+      <w:pPr>
+        <w:pStyle w:val="Paragraphedeliste"/>
+        <w:numPr>
+          <w:ilvl w:val="1"/>
+          <w:numId w:val="22"/>
+        </w:numPr>
+        <w:jc w:val="both"/>
+        <w:rPr>
+          <w:rFonts w:ascii="Times New Roman" w:eastAsia="Times New Roman" w:hAnsi="Times New Roman" w:cs="Times New Roman"/>
+          <w:sz w:val="24"/>
+          <w:szCs w:val="24"/>
+        </w:rPr>
+      </w:pPr>
+      <w:r>
+        <w:rPr>
+          <w:rFonts w:ascii="Times New Roman" w:eastAsia="Times New Roman" w:hAnsi="Times New Roman" w:cs="Times New Roman"/>
+          <w:sz w:val="24"/>
+          <w:szCs w:val="24"/>
+        </w:rPr>
+        <w:t>cout2 = verifierSolution(enfant)</w:t>
+      </w:r>
+    </w:p>
+    <w:p>
+      <w:pPr>
+        <w:pStyle w:val="Paragraphedeliste"/>
+        <w:numPr>
+          <w:ilvl w:val="1"/>
+          <w:numId w:val="22"/>
+        </w:numPr>
+        <w:jc w:val="both"/>
+        <w:rPr>
+          <w:rFonts w:ascii="Times New Roman" w:eastAsia="Times New Roman" w:hAnsi="Times New Roman" w:cs="Times New Roman"/>
+          <w:sz w:val="24"/>
+          <w:szCs w:val="24"/>
+        </w:rPr>
+      </w:pPr>
+      <w:r>
+        <w:rPr>
+          <w:rFonts w:ascii="Times New Roman" w:eastAsia="Times New Roman" w:hAnsi="Times New Roman" w:cs="Times New Roman"/>
+          <w:sz w:val="24"/>
+          <w:szCs w:val="24"/>
+        </w:rPr>
+        <w:t>SI cout1 &lt; cout2</w:t>
+      </w:r>
+    </w:p>
+    <w:p>
+      <w:pPr>
+        <w:pStyle w:val="Paragraphedeliste"/>
+        <w:numPr>
+          <w:ilvl w:val="2"/>
+          <w:numId w:val="22"/>
+        </w:numPr>
+        <w:jc w:val="both"/>
+        <w:rPr>
+          <w:rFonts w:ascii="Times New Roman" w:eastAsia="Times New Roman" w:hAnsi="Times New Roman" w:cs="Times New Roman"/>
+          <w:sz w:val="24"/>
+          <w:szCs w:val="24"/>
+        </w:rPr>
+      </w:pPr>
+      <w:r>
+        <w:rPr>
+          <w:rFonts w:ascii="Times New Roman" w:eastAsia="Times New Roman" w:hAnsi="Times New Roman" w:cs="Times New Roman"/>
+          <w:sz w:val="24"/>
+          <w:szCs w:val="24"/>
+        </w:rPr>
+        <w:t>enfant[l][*] = candidat1</w:t>
+      </w:r>
+    </w:p>
+    <w:p>
+      <w:pPr>
+        <w:pStyle w:val="Paragraphedeliste"/>
+        <w:numPr>
+          <w:ilvl w:val="1"/>
+          <w:numId w:val="22"/>
+        </w:numPr>
+        <w:jc w:val="both"/>
+        <w:rPr>
+          <w:rFonts w:ascii="Times New Roman" w:eastAsia="Times New Roman" w:hAnsi="Times New Roman" w:cs="Times New Roman"/>
+          <w:sz w:val="24"/>
+          <w:szCs w:val="24"/>
+        </w:rPr>
+      </w:pPr>
+      <w:r>
+        <w:rPr>
+          <w:rFonts w:ascii="Times New Roman" w:eastAsia="Times New Roman" w:hAnsi="Times New Roman" w:cs="Times New Roman"/>
+          <w:sz w:val="24"/>
+          <w:szCs w:val="24"/>
+        </w:rPr>
+        <w:t>FIN SI</w:t>
+      </w:r>
+    </w:p>
+    <w:p>
+      <w:pPr>
+        <w:pStyle w:val="Paragraphedeliste"/>
+        <w:numPr>
+          <w:ilvl w:val="0"/>
+          <w:numId w:val="22"/>
+        </w:numPr>
+        <w:jc w:val="both"/>
+        <w:rPr>
+          <w:rFonts w:ascii="Times New Roman" w:eastAsia="Times New Roman" w:hAnsi="Times New Roman" w:cs="Times New Roman"/>
+          <w:sz w:val="24"/>
+          <w:szCs w:val="24"/>
+        </w:rPr>
+      </w:pPr>
+      <w:r>
+        <w:rPr>
+          <w:rFonts w:ascii="Times New Roman" w:eastAsia="Times New Roman" w:hAnsi="Times New Roman" w:cs="Times New Roman"/>
+          <w:sz w:val="24"/>
+          <w:szCs w:val="24"/>
+        </w:rPr>
+        <w:t>FIN POUR</w:t>
+      </w:r>
+    </w:p>
+    <w:p>
+      <w:pPr>
+        <w:pStyle w:val="Titre1"/>
+        <w:jc w:val="both"/>
+        <w:rPr>
+          <w:rFonts w:ascii="Times New Roman" w:hAnsi="Times New Roman" w:cs="Times New Roman"/>
+        </w:rPr>
+      </w:pPr>
+      <w:r>
+        <w:rPr>
+          <w:rFonts w:ascii="Times New Roman" w:hAnsi="Times New Roman" w:cs="Times New Roman"/>
+        </w:rPr>
+        <w:t xml:space="preserve">III – </w:t>
+      </w:r>
+      <w:r>
+        <w:rPr>
+          <w:rFonts w:ascii="Times New Roman" w:hAnsi="Times New Roman" w:cs="Times New Roman"/>
+        </w:rPr>
+        <w:t xml:space="preserve">Description de l’algorithme </w:t>
+      </w:r>
+      <w:r>
+        <w:rPr>
+          <w:rFonts w:ascii="Times New Roman" w:hAnsi="Times New Roman" w:cs="Times New Roman"/>
+        </w:rPr>
+        <w:t>évolutionniste</w:t>
+      </w:r>
+    </w:p>
+    <w:p>
+      <w:pPr>
+        <w:pStyle w:val="Titre2"/>
+        <w:jc w:val="both"/>
+        <w:rPr>
+          <w:rFonts w:ascii="Times New Roman" w:hAnsi="Times New Roman" w:cs="Times New Roman"/>
+        </w:rPr>
+      </w:pPr>
+      <w:r>
+        <w:rPr>
+          <w:rFonts w:ascii="Times New Roman" w:hAnsi="Times New Roman" w:cs="Times New Roman"/>
+        </w:rPr>
+        <w:t xml:space="preserve">A – </w:t>
+      </w:r>
+      <w:r>
+        <w:rPr>
+          <w:rFonts w:ascii="Times New Roman" w:hAnsi="Times New Roman" w:cs="Times New Roman"/>
+        </w:rPr>
+        <w:t>Pseudo-code</w:t>
+      </w:r>
+    </w:p>
+    <w:p>
+      <w:pPr>
+        <w:ind w:firstLine="708"/>
+        <w:jc w:val="both"/>
+        <w:rPr>
+          <w:rFonts w:ascii="Times New Roman" w:hAnsi="Times New Roman" w:cs="Times New Roman"/>
+          <w:sz w:val="24"/>
+          <w:szCs w:val="24"/>
+        </w:rPr>
+      </w:pPr>
+      <w:r>
+        <w:rPr>
+          <w:rFonts w:ascii="Times New Roman" w:hAnsi="Times New Roman" w:cs="Times New Roman"/>
+          <w:sz w:val="24"/>
+          <w:szCs w:val="24"/>
+        </w:rPr>
         <w:t>Blabla</w:t>
       </w:r>
     </w:p>
@@ -496,194 +1376,6 @@
         <w:rPr>
           <w:rFonts w:ascii="Times New Roman" w:hAnsi="Times New Roman" w:cs="Times New Roman"/>
         </w:rPr>
-        <w:t>Description de l’opérateur de croisement de base</w:t>
-      </w:r>
-    </w:p>
-    <w:p>
-      <w:pPr>
-        <w:ind w:firstLine="708"/>
-        <w:jc w:val="both"/>
-        <w:rPr>
-          <w:rFonts w:ascii="Times New Roman" w:eastAsia="Times New Roman" w:hAnsi="Times New Roman" w:cs="Times New Roman"/>
-          <w:sz w:val="24"/>
-          <w:szCs w:val="24"/>
-        </w:rPr>
-      </w:pPr>
-      <w:r>
-        <w:rPr>
-          <w:rFonts w:ascii="Times New Roman" w:eastAsia="Times New Roman" w:hAnsi="Times New Roman" w:cs="Times New Roman"/>
-          <w:sz w:val="24"/>
-          <w:szCs w:val="24"/>
-        </w:rPr>
-        <w:t>Blabla</w:t>
-      </w:r>
-    </w:p>
-    <w:p>
-      <w:pPr>
-        <w:pStyle w:val="Titre2"/>
-        <w:jc w:val="both"/>
-        <w:rPr>
-          <w:rFonts w:ascii="Times New Roman" w:hAnsi="Times New Roman" w:cs="Times New Roman"/>
-        </w:rPr>
-      </w:pPr>
-      <w:r>
-        <w:rPr>
-          <w:rFonts w:ascii="Times New Roman" w:hAnsi="Times New Roman" w:cs="Times New Roman"/>
-        </w:rPr>
-        <w:t>C –</w:t>
-      </w:r>
-      <w:r>
-        <w:rPr>
-          <w:rFonts w:ascii="Times New Roman" w:hAnsi="Times New Roman" w:cs="Times New Roman"/>
-        </w:rPr>
-        <w:t xml:space="preserve"> </w:t>
-      </w:r>
-      <w:r>
-        <w:rPr>
-          <w:rFonts w:ascii="Times New Roman" w:hAnsi="Times New Roman" w:cs="Times New Roman"/>
-        </w:rPr>
-        <w:t>Description de l’opérateur de croisement spécialisé</w:t>
-      </w:r>
-    </w:p>
-    <w:p>
-      <w:pPr>
-        <w:ind w:firstLine="360"/>
-        <w:jc w:val="both"/>
-        <w:rPr>
-          <w:rFonts w:ascii="Times New Roman" w:eastAsia="Times New Roman" w:hAnsi="Times New Roman" w:cs="Times New Roman"/>
-          <w:sz w:val="24"/>
-          <w:szCs w:val="24"/>
-        </w:rPr>
-      </w:pPr>
-      <w:r>
-        <w:rPr>
-          <w:rFonts w:ascii="Times New Roman" w:eastAsia="Times New Roman" w:hAnsi="Times New Roman" w:cs="Times New Roman"/>
-          <w:sz w:val="24"/>
-          <w:szCs w:val="24"/>
-        </w:rPr>
-        <w:t>Blabla</w:t>
-      </w:r>
-    </w:p>
-    <w:p>
-      <w:pPr>
-        <w:pStyle w:val="Titre2"/>
-        <w:jc w:val="both"/>
-        <w:rPr>
-          <w:rFonts w:ascii="Times New Roman" w:eastAsia="Times New Roman" w:hAnsi="Times New Roman" w:cs="Times New Roman"/>
-        </w:rPr>
-      </w:pPr>
-      <w:r>
-        <w:rPr>
-          <w:rFonts w:ascii="Times New Roman" w:eastAsia="Times New Roman" w:hAnsi="Times New Roman" w:cs="Times New Roman"/>
-        </w:rPr>
-        <w:lastRenderedPageBreak/>
-        <w:t>D – Evolution de la diversité de la population</w:t>
-      </w:r>
-    </w:p>
-    <w:p>
-      <w:pPr>
-        <w:ind w:firstLine="360"/>
-        <w:jc w:val="both"/>
-        <w:rPr>
-          <w:rFonts w:ascii="Times New Roman" w:eastAsia="Times New Roman" w:hAnsi="Times New Roman" w:cs="Times New Roman"/>
-          <w:sz w:val="24"/>
-          <w:szCs w:val="24"/>
-        </w:rPr>
-      </w:pPr>
-      <w:r>
-        <w:rPr>
-          <w:rFonts w:ascii="Times New Roman" w:eastAsia="Times New Roman" w:hAnsi="Times New Roman" w:cs="Times New Roman"/>
-          <w:sz w:val="24"/>
-          <w:szCs w:val="24"/>
-        </w:rPr>
-        <w:t>Blabla</w:t>
-      </w:r>
-    </w:p>
-    <w:p>
-      <w:pPr>
-        <w:pStyle w:val="Titre1"/>
-        <w:jc w:val="both"/>
-        <w:rPr>
-          <w:rFonts w:ascii="Times New Roman" w:hAnsi="Times New Roman" w:cs="Times New Roman"/>
-        </w:rPr>
-      </w:pPr>
-      <w:r>
-        <w:rPr>
-          <w:rFonts w:ascii="Times New Roman" w:hAnsi="Times New Roman" w:cs="Times New Roman"/>
-        </w:rPr>
-        <w:t xml:space="preserve">III – </w:t>
-      </w:r>
-      <w:r>
-        <w:rPr>
-          <w:rFonts w:ascii="Times New Roman" w:hAnsi="Times New Roman" w:cs="Times New Roman"/>
-        </w:rPr>
-        <w:t xml:space="preserve">Description de l’algorithme </w:t>
-      </w:r>
-      <w:r>
-        <w:rPr>
-          <w:rFonts w:ascii="Times New Roman" w:hAnsi="Times New Roman" w:cs="Times New Roman"/>
-        </w:rPr>
-        <w:t>évolutionniste</w:t>
-      </w:r>
-    </w:p>
-    <w:p>
-      <w:pPr>
-        <w:pStyle w:val="Titre2"/>
-        <w:jc w:val="both"/>
-        <w:rPr>
-          <w:rFonts w:ascii="Times New Roman" w:hAnsi="Times New Roman" w:cs="Times New Roman"/>
-        </w:rPr>
-      </w:pPr>
-      <w:r>
-        <w:rPr>
-          <w:rFonts w:ascii="Times New Roman" w:hAnsi="Times New Roman" w:cs="Times New Roman"/>
-        </w:rPr>
-        <w:t xml:space="preserve">A – </w:t>
-      </w:r>
-      <w:r>
-        <w:rPr>
-          <w:rFonts w:ascii="Times New Roman" w:hAnsi="Times New Roman" w:cs="Times New Roman"/>
-        </w:rPr>
-        <w:t>Pseudo-code</w:t>
-      </w:r>
-    </w:p>
-    <w:p>
-      <w:pPr>
-        <w:ind w:firstLine="708"/>
-        <w:jc w:val="both"/>
-        <w:rPr>
-          <w:rFonts w:ascii="Times New Roman" w:hAnsi="Times New Roman" w:cs="Times New Roman"/>
-          <w:sz w:val="24"/>
-          <w:szCs w:val="24"/>
-        </w:rPr>
-      </w:pPr>
-      <w:r>
-        <w:rPr>
-          <w:rFonts w:ascii="Times New Roman" w:hAnsi="Times New Roman" w:cs="Times New Roman"/>
-          <w:sz w:val="24"/>
-          <w:szCs w:val="24"/>
-        </w:rPr>
-        <w:t>Blabla</w:t>
-      </w:r>
-    </w:p>
-    <w:p>
-      <w:pPr>
-        <w:pStyle w:val="Titre2"/>
-        <w:jc w:val="both"/>
-        <w:rPr>
-          <w:rFonts w:ascii="Times New Roman" w:hAnsi="Times New Roman" w:cs="Times New Roman"/>
-        </w:rPr>
-      </w:pPr>
-      <w:r>
-        <w:rPr>
-          <w:rFonts w:ascii="Times New Roman" w:hAnsi="Times New Roman" w:cs="Times New Roman"/>
-        </w:rPr>
-        <w:t xml:space="preserve">B – </w:t>
-      </w:r>
-      <w:r>
-        <w:rPr>
-          <w:rFonts w:ascii="Times New Roman" w:hAnsi="Times New Roman" w:cs="Times New Roman"/>
-        </w:rPr>
         <w:t>Caractéristiques</w:t>
       </w:r>
     </w:p>
@@ -710,8 +1402,52 @@
           <w:sz w:val="24"/>
           <w:szCs w:val="24"/>
         </w:rPr>
-        <w:t>Blabla</w:t>
-      </w:r>
+        <w:t xml:space="preserve">L’algorithme génétique proposé se rapproche du schéma d’évolution (μ+λ)-ES. Un ensemble de test préliminaires (détaillés ci-après) a permis de fixer le nombre de parents </w:t>
+      </w:r>
+      <w:r>
+        <w:rPr>
+          <w:rFonts w:ascii="Times New Roman" w:hAnsi="Times New Roman" w:cs="Times New Roman"/>
+          <w:color w:val="FF0000"/>
+          <w:sz w:val="24"/>
+          <w:szCs w:val="24"/>
+        </w:rPr>
+        <w:t xml:space="preserve">m=100 </w:t>
+      </w:r>
+      <w:r>
+        <w:rPr>
+          <w:rFonts w:ascii="Times New Roman" w:hAnsi="Times New Roman" w:cs="Times New Roman"/>
+          <w:sz w:val="24"/>
+          <w:szCs w:val="24"/>
+        </w:rPr>
+        <w:t xml:space="preserve">et le nombre d’enfants </w:t>
+      </w:r>
+      <w:r>
+        <w:rPr>
+          <w:rFonts w:ascii="Times New Roman" w:hAnsi="Times New Roman" w:cs="Times New Roman"/>
+          <w:color w:val="FF0000"/>
+          <w:sz w:val="24"/>
+          <w:szCs w:val="24"/>
+        </w:rPr>
+        <w:t>n=200</w:t>
+      </w:r>
+      <w:r>
+        <w:rPr>
+          <w:rFonts w:ascii="Times New Roman" w:hAnsi="Times New Roman" w:cs="Times New Roman"/>
+          <w:sz w:val="24"/>
+          <w:szCs w:val="24"/>
+        </w:rPr>
+        <w:t>. En effet, puisque l’</w:t>
+      </w:r>
+      <w:r>
+        <w:rPr>
+          <w:rFonts w:ascii="Times New Roman" w:hAnsi="Times New Roman" w:cs="Times New Roman"/>
+          <w:sz w:val="24"/>
+          <w:szCs w:val="24"/>
+        </w:rPr>
+        <w:t>implémentation donnée..</w:t>
+      </w:r>
+      <w:bookmarkStart w:id="0" w:name="_GoBack"/>
+      <w:bookmarkEnd w:id="0"/>
     </w:p>
     <w:p>
       <w:pPr>
@@ -989,15 +1725,7 @@
           <w:sz w:val="24"/>
           <w:szCs w:val="24"/>
         </w:rPr>
-        <w:t>tabou</w:t>
-      </w:r>
-      <w:r>
-        <w:rPr>
-          <w:rFonts w:ascii="Times New Roman" w:hAnsi="Times New Roman" w:cs="Times New Roman"/>
-          <w:sz w:val="24"/>
-          <w:szCs w:val="24"/>
-        </w:rPr>
-        <w:t>, on a pu avoir N = 37</w:t>
+        <w:t>tabou, on a pu avoir N = 37</w:t>
       </w:r>
       <w:r>
         <w:rPr>
@@ -1028,17 +1756,7 @@
           <w:sz w:val="24"/>
           <w:szCs w:val="24"/>
         </w:rPr>
-        <w:t>v = 5, k = 15 - au mieux, avec l’al</w:t>
-      </w:r>
-      <w:bookmarkStart w:id="0" w:name="_GoBack"/>
-      <w:bookmarkEnd w:id="0"/>
-      <w:r>
-        <w:rPr>
-          <w:rFonts w:ascii="Times New Roman" w:hAnsi="Times New Roman" w:cs="Times New Roman"/>
-          <w:sz w:val="24"/>
-          <w:szCs w:val="24"/>
-        </w:rPr>
-        <w:t xml:space="preserve">gorithme </w:t>
+        <w:t xml:space="preserve">v = 5, k = 15 - au mieux, avec l’algorithme </w:t>
       </w:r>
       <w:r>
         <w:rPr>
@@ -1101,15 +1819,7 @@
           <w:sz w:val="24"/>
           <w:szCs w:val="24"/>
         </w:rPr>
-        <w:t>tabou</w:t>
-      </w:r>
-      <w:r>
-        <w:rPr>
-          <w:rFonts w:ascii="Times New Roman" w:hAnsi="Times New Roman" w:cs="Times New Roman"/>
-          <w:sz w:val="24"/>
-          <w:szCs w:val="24"/>
-        </w:rPr>
-        <w:t>, on a pu avoir N = 94</w:t>
+        <w:t>tabou, on a pu avoir N = 94</w:t>
       </w:r>
       <w:r>
         <w:rPr>
@@ -1148,15 +1858,7 @@
           <w:sz w:val="24"/>
           <w:szCs w:val="24"/>
         </w:rPr>
-        <w:t>tabou</w:t>
-      </w:r>
-      <w:r>
-        <w:rPr>
-          <w:rFonts w:ascii="Times New Roman" w:hAnsi="Times New Roman" w:cs="Times New Roman"/>
-          <w:sz w:val="24"/>
-          <w:szCs w:val="24"/>
-        </w:rPr>
-        <w:t>, on a pu avoir N = 109.</w:t>
+        <w:t>tabou, on a pu avoir N = 109.</w:t>
       </w:r>
     </w:p>
     <w:p>
@@ -2267,6 +2969,119 @@
     </w:lvl>
   </w:abstractNum>
   <w:abstractNum w:abstractNumId="5">
+    <w:nsid w:val="1EB30383"/>
+    <w:multiLevelType w:val="hybridMultilevel"/>
+    <w:tmpl w:val="B2283390"/>
+    <w:lvl w:ilvl="0" w:tplc="040C0001">
+      <w:start w:val="1"/>
+      <w:numFmt w:val="bullet"/>
+      <w:lvlText w:val=""/>
+      <w:lvlJc w:val="left"/>
+      <w:pPr>
+        <w:ind w:left="1428" w:hanging="360"/>
+      </w:pPr>
+      <w:rPr>
+        <w:rFonts w:ascii="Symbol" w:hAnsi="Symbol" w:hint="default"/>
+      </w:rPr>
+    </w:lvl>
+    <w:lvl w:ilvl="1" w:tplc="040C0003">
+      <w:start w:val="1"/>
+      <w:numFmt w:val="bullet"/>
+      <w:lvlText w:val="o"/>
+      <w:lvlJc w:val="left"/>
+      <w:pPr>
+        <w:ind w:left="2148" w:hanging="360"/>
+      </w:pPr>
+      <w:rPr>
+        <w:rFonts w:ascii="Courier New" w:hAnsi="Courier New" w:cs="Courier New" w:hint="default"/>
+      </w:rPr>
+    </w:lvl>
+    <w:lvl w:ilvl="2" w:tplc="040C0005">
+      <w:start w:val="1"/>
+      <w:numFmt w:val="bullet"/>
+      <w:lvlText w:val=""/>
+      <w:lvlJc w:val="left"/>
+      <w:pPr>
+        <w:ind w:left="2868" w:hanging="360"/>
+      </w:pPr>
+      <w:rPr>
+        <w:rFonts w:ascii="Wingdings" w:hAnsi="Wingdings" w:hint="default"/>
+      </w:rPr>
+    </w:lvl>
+    <w:lvl w:ilvl="3" w:tplc="040C0001" w:tentative="1">
+      <w:start w:val="1"/>
+      <w:numFmt w:val="bullet"/>
+      <w:lvlText w:val=""/>
+      <w:lvlJc w:val="left"/>
+      <w:pPr>
+        <w:ind w:left="3588" w:hanging="360"/>
+      </w:pPr>
+      <w:rPr>
+        <w:rFonts w:ascii="Symbol" w:hAnsi="Symbol" w:hint="default"/>
+      </w:rPr>
+    </w:lvl>
+    <w:lvl w:ilvl="4" w:tplc="040C0003" w:tentative="1">
+      <w:start w:val="1"/>
+      <w:numFmt w:val="bullet"/>
+      <w:lvlText w:val="o"/>
+      <w:lvlJc w:val="left"/>
+      <w:pPr>
+        <w:ind w:left="4308" w:hanging="360"/>
+      </w:pPr>
+      <w:rPr>
+        <w:rFonts w:ascii="Courier New" w:hAnsi="Courier New" w:cs="Courier New" w:hint="default"/>
+      </w:rPr>
+    </w:lvl>
+    <w:lvl w:ilvl="5" w:tplc="040C0005" w:tentative="1">
+      <w:start w:val="1"/>
+      <w:numFmt w:val="bullet"/>
+      <w:lvlText w:val=""/>
+      <w:lvlJc w:val="left"/>
+      <w:pPr>
+        <w:ind w:left="5028" w:hanging="360"/>
+      </w:pPr>
+      <w:rPr>
+        <w:rFonts w:ascii="Wingdings" w:hAnsi="Wingdings" w:hint="default"/>
+      </w:rPr>
+    </w:lvl>
+    <w:lvl w:ilvl="6" w:tplc="040C0001" w:tentative="1">
+      <w:start w:val="1"/>
+      <w:numFmt w:val="bullet"/>
+      <w:lvlText w:val=""/>
+      <w:lvlJc w:val="left"/>
+      <w:pPr>
+        <w:ind w:left="5748" w:hanging="360"/>
+      </w:pPr>
+      <w:rPr>
+        <w:rFonts w:ascii="Symbol" w:hAnsi="Symbol" w:hint="default"/>
+      </w:rPr>
+    </w:lvl>
+    <w:lvl w:ilvl="7" w:tplc="040C0003" w:tentative="1">
+      <w:start w:val="1"/>
+      <w:numFmt w:val="bullet"/>
+      <w:lvlText w:val="o"/>
+      <w:lvlJc w:val="left"/>
+      <w:pPr>
+        <w:ind w:left="6468" w:hanging="360"/>
+      </w:pPr>
+      <w:rPr>
+        <w:rFonts w:ascii="Courier New" w:hAnsi="Courier New" w:cs="Courier New" w:hint="default"/>
+      </w:rPr>
+    </w:lvl>
+    <w:lvl w:ilvl="8" w:tplc="040C0005" w:tentative="1">
+      <w:start w:val="1"/>
+      <w:numFmt w:val="bullet"/>
+      <w:lvlText w:val=""/>
+      <w:lvlJc w:val="left"/>
+      <w:pPr>
+        <w:ind w:left="7188" w:hanging="360"/>
+      </w:pPr>
+      <w:rPr>
+        <w:rFonts w:ascii="Wingdings" w:hAnsi="Wingdings" w:hint="default"/>
+      </w:rPr>
+    </w:lvl>
+  </w:abstractNum>
+  <w:abstractNum w:abstractNumId="6">
     <w:nsid w:val="1FE8455A"/>
     <w:multiLevelType w:val="hybridMultilevel"/>
     <w:tmpl w:val="C3705C28"/>
@@ -2379,7 +3194,7 @@
       </w:rPr>
     </w:lvl>
   </w:abstractNum>
-  <w:abstractNum w:abstractNumId="6">
+  <w:abstractNum w:abstractNumId="7">
     <w:nsid w:val="22D16B23"/>
     <w:multiLevelType w:val="hybridMultilevel"/>
     <w:tmpl w:val="B3AA0A36"/>
@@ -2492,7 +3307,7 @@
       </w:rPr>
     </w:lvl>
   </w:abstractNum>
-  <w:abstractNum w:abstractNumId="7">
+  <w:abstractNum w:abstractNumId="8">
     <w:nsid w:val="258469BD"/>
     <w:multiLevelType w:val="multilevel"/>
     <w:tmpl w:val="79FE9CFC"/>
@@ -2543,7 +3358,7 @@
       <w:lvlJc w:val="left"/>
     </w:lvl>
   </w:abstractNum>
-  <w:abstractNum w:abstractNumId="8">
+  <w:abstractNum w:abstractNumId="9">
     <w:nsid w:val="262F2031"/>
     <w:multiLevelType w:val="multilevel"/>
     <w:tmpl w:val="4F689976"/>
@@ -2656,7 +3471,7 @@
       </w:rPr>
     </w:lvl>
   </w:abstractNum>
-  <w:abstractNum w:abstractNumId="9">
+  <w:abstractNum w:abstractNumId="10">
     <w:nsid w:val="2A203C97"/>
     <w:multiLevelType w:val="hybridMultilevel"/>
     <w:tmpl w:val="5B4E586E"/>
@@ -2769,7 +3584,7 @@
       </w:rPr>
     </w:lvl>
   </w:abstractNum>
-  <w:abstractNum w:abstractNumId="10">
+  <w:abstractNum w:abstractNumId="11">
     <w:nsid w:val="35B17961"/>
     <w:multiLevelType w:val="hybridMultilevel"/>
     <w:tmpl w:val="AE9C4600"/>
@@ -2882,7 +3697,120 @@
       </w:rPr>
     </w:lvl>
   </w:abstractNum>
-  <w:abstractNum w:abstractNumId="11">
+  <w:abstractNum w:abstractNumId="12">
+    <w:nsid w:val="48CA2A9B"/>
+    <w:multiLevelType w:val="hybridMultilevel"/>
+    <w:tmpl w:val="4E3CEB76"/>
+    <w:lvl w:ilvl="0" w:tplc="040C0001">
+      <w:start w:val="1"/>
+      <w:numFmt w:val="bullet"/>
+      <w:lvlText w:val=""/>
+      <w:lvlJc w:val="left"/>
+      <w:pPr>
+        <w:ind w:left="1428" w:hanging="360"/>
+      </w:pPr>
+      <w:rPr>
+        <w:rFonts w:ascii="Symbol" w:hAnsi="Symbol" w:hint="default"/>
+      </w:rPr>
+    </w:lvl>
+    <w:lvl w:ilvl="1" w:tplc="040C0003" w:tentative="1">
+      <w:start w:val="1"/>
+      <w:numFmt w:val="bullet"/>
+      <w:lvlText w:val="o"/>
+      <w:lvlJc w:val="left"/>
+      <w:pPr>
+        <w:ind w:left="2148" w:hanging="360"/>
+      </w:pPr>
+      <w:rPr>
+        <w:rFonts w:ascii="Courier New" w:hAnsi="Courier New" w:cs="Courier New" w:hint="default"/>
+      </w:rPr>
+    </w:lvl>
+    <w:lvl w:ilvl="2" w:tplc="040C0005" w:tentative="1">
+      <w:start w:val="1"/>
+      <w:numFmt w:val="bullet"/>
+      <w:lvlText w:val=""/>
+      <w:lvlJc w:val="left"/>
+      <w:pPr>
+        <w:ind w:left="2868" w:hanging="360"/>
+      </w:pPr>
+      <w:rPr>
+        <w:rFonts w:ascii="Wingdings" w:hAnsi="Wingdings" w:hint="default"/>
+      </w:rPr>
+    </w:lvl>
+    <w:lvl w:ilvl="3" w:tplc="040C0001" w:tentative="1">
+      <w:start w:val="1"/>
+      <w:numFmt w:val="bullet"/>
+      <w:lvlText w:val=""/>
+      <w:lvlJc w:val="left"/>
+      <w:pPr>
+        <w:ind w:left="3588" w:hanging="360"/>
+      </w:pPr>
+      <w:rPr>
+        <w:rFonts w:ascii="Symbol" w:hAnsi="Symbol" w:hint="default"/>
+      </w:rPr>
+    </w:lvl>
+    <w:lvl w:ilvl="4" w:tplc="040C0003" w:tentative="1">
+      <w:start w:val="1"/>
+      <w:numFmt w:val="bullet"/>
+      <w:lvlText w:val="o"/>
+      <w:lvlJc w:val="left"/>
+      <w:pPr>
+        <w:ind w:left="4308" w:hanging="360"/>
+      </w:pPr>
+      <w:rPr>
+        <w:rFonts w:ascii="Courier New" w:hAnsi="Courier New" w:cs="Courier New" w:hint="default"/>
+      </w:rPr>
+    </w:lvl>
+    <w:lvl w:ilvl="5" w:tplc="040C0005" w:tentative="1">
+      <w:start w:val="1"/>
+      <w:numFmt w:val="bullet"/>
+      <w:lvlText w:val=""/>
+      <w:lvlJc w:val="left"/>
+      <w:pPr>
+        <w:ind w:left="5028" w:hanging="360"/>
+      </w:pPr>
+      <w:rPr>
+        <w:rFonts w:ascii="Wingdings" w:hAnsi="Wingdings" w:hint="default"/>
+      </w:rPr>
+    </w:lvl>
+    <w:lvl w:ilvl="6" w:tplc="040C0001" w:tentative="1">
+      <w:start w:val="1"/>
+      <w:numFmt w:val="bullet"/>
+      <w:lvlText w:val=""/>
+      <w:lvlJc w:val="left"/>
+      <w:pPr>
+        <w:ind w:left="5748" w:hanging="360"/>
+      </w:pPr>
+      <w:rPr>
+        <w:rFonts w:ascii="Symbol" w:hAnsi="Symbol" w:hint="default"/>
+      </w:rPr>
+    </w:lvl>
+    <w:lvl w:ilvl="7" w:tplc="040C0003" w:tentative="1">
+      <w:start w:val="1"/>
+      <w:numFmt w:val="bullet"/>
+      <w:lvlText w:val="o"/>
+      <w:lvlJc w:val="left"/>
+      <w:pPr>
+        <w:ind w:left="6468" w:hanging="360"/>
+      </w:pPr>
+      <w:rPr>
+        <w:rFonts w:ascii="Courier New" w:hAnsi="Courier New" w:cs="Courier New" w:hint="default"/>
+      </w:rPr>
+    </w:lvl>
+    <w:lvl w:ilvl="8" w:tplc="040C0005" w:tentative="1">
+      <w:start w:val="1"/>
+      <w:numFmt w:val="bullet"/>
+      <w:lvlText w:val=""/>
+      <w:lvlJc w:val="left"/>
+      <w:pPr>
+        <w:ind w:left="7188" w:hanging="360"/>
+      </w:pPr>
+      <w:rPr>
+        <w:rFonts w:ascii="Wingdings" w:hAnsi="Wingdings" w:hint="default"/>
+      </w:rPr>
+    </w:lvl>
+  </w:abstractNum>
+  <w:abstractNum w:abstractNumId="13">
     <w:nsid w:val="4F1A58E5"/>
     <w:multiLevelType w:val="hybridMultilevel"/>
     <w:tmpl w:val="49F013D6"/>
@@ -2995,7 +3923,7 @@
       </w:rPr>
     </w:lvl>
   </w:abstractNum>
-  <w:abstractNum w:abstractNumId="12">
+  <w:abstractNum w:abstractNumId="14">
     <w:nsid w:val="53A536D8"/>
     <w:multiLevelType w:val="hybridMultilevel"/>
     <w:tmpl w:val="9B50E852"/>
@@ -3108,7 +4036,7 @@
       </w:rPr>
     </w:lvl>
   </w:abstractNum>
-  <w:abstractNum w:abstractNumId="13">
+  <w:abstractNum w:abstractNumId="15">
     <w:nsid w:val="55B848BA"/>
     <w:multiLevelType w:val="hybridMultilevel"/>
     <w:tmpl w:val="799E17B6"/>
@@ -3221,7 +4149,7 @@
       </w:rPr>
     </w:lvl>
   </w:abstractNum>
-  <w:abstractNum w:abstractNumId="14">
+  <w:abstractNum w:abstractNumId="16">
     <w:nsid w:val="5B0477B4"/>
     <w:multiLevelType w:val="hybridMultilevel"/>
     <w:tmpl w:val="17E86BA0"/>
@@ -3334,7 +4262,7 @@
       </w:rPr>
     </w:lvl>
   </w:abstractNum>
-  <w:abstractNum w:abstractNumId="15">
+  <w:abstractNum w:abstractNumId="17">
     <w:nsid w:val="5C950C45"/>
     <w:multiLevelType w:val="multilevel"/>
     <w:tmpl w:val="E9A2A192"/>
@@ -3385,7 +4313,7 @@
       <w:lvlJc w:val="left"/>
     </w:lvl>
   </w:abstractNum>
-  <w:abstractNum w:abstractNumId="16">
+  <w:abstractNum w:abstractNumId="18">
     <w:nsid w:val="69006E97"/>
     <w:multiLevelType w:val="multilevel"/>
     <w:tmpl w:val="B748BC9C"/>
@@ -3436,7 +4364,7 @@
       <w:lvlJc w:val="left"/>
     </w:lvl>
   </w:abstractNum>
-  <w:abstractNum w:abstractNumId="17">
+  <w:abstractNum w:abstractNumId="19">
     <w:nsid w:val="6B88140B"/>
     <w:multiLevelType w:val="hybridMultilevel"/>
     <w:tmpl w:val="9CC83A70"/>
@@ -3549,7 +4477,120 @@
       </w:rPr>
     </w:lvl>
   </w:abstractNum>
-  <w:abstractNum w:abstractNumId="18">
+  <w:abstractNum w:abstractNumId="20">
+    <w:nsid w:val="724A4162"/>
+    <w:multiLevelType w:val="hybridMultilevel"/>
+    <w:tmpl w:val="289E7DAC"/>
+    <w:lvl w:ilvl="0" w:tplc="040C0001">
+      <w:start w:val="1"/>
+      <w:numFmt w:val="bullet"/>
+      <w:lvlText w:val=""/>
+      <w:lvlJc w:val="left"/>
+      <w:pPr>
+        <w:ind w:left="1428" w:hanging="360"/>
+      </w:pPr>
+      <w:rPr>
+        <w:rFonts w:ascii="Symbol" w:hAnsi="Symbol" w:hint="default"/>
+      </w:rPr>
+    </w:lvl>
+    <w:lvl w:ilvl="1" w:tplc="040C0003">
+      <w:start w:val="1"/>
+      <w:numFmt w:val="bullet"/>
+      <w:lvlText w:val="o"/>
+      <w:lvlJc w:val="left"/>
+      <w:pPr>
+        <w:ind w:left="2148" w:hanging="360"/>
+      </w:pPr>
+      <w:rPr>
+        <w:rFonts w:ascii="Courier New" w:hAnsi="Courier New" w:cs="Courier New" w:hint="default"/>
+      </w:rPr>
+    </w:lvl>
+    <w:lvl w:ilvl="2" w:tplc="040C0005">
+      <w:start w:val="1"/>
+      <w:numFmt w:val="bullet"/>
+      <w:lvlText w:val=""/>
+      <w:lvlJc w:val="left"/>
+      <w:pPr>
+        <w:ind w:left="2868" w:hanging="360"/>
+      </w:pPr>
+      <w:rPr>
+        <w:rFonts w:ascii="Wingdings" w:hAnsi="Wingdings" w:hint="default"/>
+      </w:rPr>
+    </w:lvl>
+    <w:lvl w:ilvl="3" w:tplc="040C0001" w:tentative="1">
+      <w:start w:val="1"/>
+      <w:numFmt w:val="bullet"/>
+      <w:lvlText w:val=""/>
+      <w:lvlJc w:val="left"/>
+      <w:pPr>
+        <w:ind w:left="3588" w:hanging="360"/>
+      </w:pPr>
+      <w:rPr>
+        <w:rFonts w:ascii="Symbol" w:hAnsi="Symbol" w:hint="default"/>
+      </w:rPr>
+    </w:lvl>
+    <w:lvl w:ilvl="4" w:tplc="040C0003" w:tentative="1">
+      <w:start w:val="1"/>
+      <w:numFmt w:val="bullet"/>
+      <w:lvlText w:val="o"/>
+      <w:lvlJc w:val="left"/>
+      <w:pPr>
+        <w:ind w:left="4308" w:hanging="360"/>
+      </w:pPr>
+      <w:rPr>
+        <w:rFonts w:ascii="Courier New" w:hAnsi="Courier New" w:cs="Courier New" w:hint="default"/>
+      </w:rPr>
+    </w:lvl>
+    <w:lvl w:ilvl="5" w:tplc="040C0005" w:tentative="1">
+      <w:start w:val="1"/>
+      <w:numFmt w:val="bullet"/>
+      <w:lvlText w:val=""/>
+      <w:lvlJc w:val="left"/>
+      <w:pPr>
+        <w:ind w:left="5028" w:hanging="360"/>
+      </w:pPr>
+      <w:rPr>
+        <w:rFonts w:ascii="Wingdings" w:hAnsi="Wingdings" w:hint="default"/>
+      </w:rPr>
+    </w:lvl>
+    <w:lvl w:ilvl="6" w:tplc="040C0001" w:tentative="1">
+      <w:start w:val="1"/>
+      <w:numFmt w:val="bullet"/>
+      <w:lvlText w:val=""/>
+      <w:lvlJc w:val="left"/>
+      <w:pPr>
+        <w:ind w:left="5748" w:hanging="360"/>
+      </w:pPr>
+      <w:rPr>
+        <w:rFonts w:ascii="Symbol" w:hAnsi="Symbol" w:hint="default"/>
+      </w:rPr>
+    </w:lvl>
+    <w:lvl w:ilvl="7" w:tplc="040C0003" w:tentative="1">
+      <w:start w:val="1"/>
+      <w:numFmt w:val="bullet"/>
+      <w:lvlText w:val="o"/>
+      <w:lvlJc w:val="left"/>
+      <w:pPr>
+        <w:ind w:left="6468" w:hanging="360"/>
+      </w:pPr>
+      <w:rPr>
+        <w:rFonts w:ascii="Courier New" w:hAnsi="Courier New" w:cs="Courier New" w:hint="default"/>
+      </w:rPr>
+    </w:lvl>
+    <w:lvl w:ilvl="8" w:tplc="040C0005" w:tentative="1">
+      <w:start w:val="1"/>
+      <w:numFmt w:val="bullet"/>
+      <w:lvlText w:val=""/>
+      <w:lvlJc w:val="left"/>
+      <w:pPr>
+        <w:ind w:left="7188" w:hanging="360"/>
+      </w:pPr>
+      <w:rPr>
+        <w:rFonts w:ascii="Wingdings" w:hAnsi="Wingdings" w:hint="default"/>
+      </w:rPr>
+    </w:lvl>
+  </w:abstractNum>
+  <w:abstractNum w:abstractNumId="21">
     <w:nsid w:val="7BF121ED"/>
     <w:multiLevelType w:val="hybridMultilevel"/>
     <w:tmpl w:val="7C265D6A"/>
@@ -3662,7 +4703,7 @@
       </w:rPr>
     </w:lvl>
   </w:abstractNum>
-  <w:abstractNum w:abstractNumId="19">
+  <w:abstractNum w:abstractNumId="22">
     <w:nsid w:val="7EA72CF8"/>
     <w:multiLevelType w:val="multilevel"/>
     <w:tmpl w:val="DEB44F68"/>
@@ -3720,58 +4761,67 @@
     <w:abstractNumId w:val="0"/>
   </w:num>
   <w:num w:numId="3">
-    <w:abstractNumId w:val="6"/>
+    <w:abstractNumId w:val="7"/>
   </w:num>
   <w:num w:numId="4">
-    <w:abstractNumId w:val="13"/>
+    <w:abstractNumId w:val="15"/>
   </w:num>
   <w:num w:numId="5">
     <w:abstractNumId w:val="3"/>
   </w:num>
   <w:num w:numId="6">
-    <w:abstractNumId w:val="12"/>
+    <w:abstractNumId w:val="14"/>
   </w:num>
   <w:num w:numId="7">
-    <w:abstractNumId w:val="18"/>
+    <w:abstractNumId w:val="21"/>
   </w:num>
   <w:num w:numId="8">
-    <w:abstractNumId w:val="19"/>
+    <w:abstractNumId w:val="22"/>
   </w:num>
   <w:num w:numId="9">
-    <w:abstractNumId w:val="7"/>
+    <w:abstractNumId w:val="8"/>
   </w:num>
   <w:num w:numId="10">
     <w:abstractNumId w:val="1"/>
   </w:num>
   <w:num w:numId="11">
-    <w:abstractNumId w:val="10"/>
+    <w:abstractNumId w:val="11"/>
   </w:num>
   <w:num w:numId="12">
-    <w:abstractNumId w:val="16"/>
+    <w:abstractNumId w:val="18"/>
   </w:num>
   <w:num w:numId="13">
-    <w:abstractNumId w:val="15"/>
+    <w:abstractNumId w:val="17"/>
   </w:num>
   <w:num w:numId="14">
     <w:abstractNumId w:val="2"/>
   </w:num>
   <w:num w:numId="15">
+    <w:abstractNumId w:val="6"/>
+  </w:num>
+  <w:num w:numId="16">
+    <w:abstractNumId w:val="16"/>
+  </w:num>
+  <w:num w:numId="17">
+    <w:abstractNumId w:val="10"/>
+  </w:num>
+  <w:num w:numId="18">
+    <w:abstractNumId w:val="9"/>
+  </w:num>
+  <w:num w:numId="19">
+    <w:abstractNumId w:val="19"/>
+  </w:num>
+  <w:num w:numId="20">
+    <w:abstractNumId w:val="13"/>
+  </w:num>
+  <w:num w:numId="21">
     <w:abstractNumId w:val="5"/>
   </w:num>
-  <w:num w:numId="16">
-    <w:abstractNumId w:val="14"/>
+  <w:num w:numId="22">
+    <w:abstractNumId w:val="20"/>
   </w:num>
-  <w:num w:numId="17">
-    <w:abstractNumId w:val="9"/>
-  </w:num>
-  <w:num w:numId="18">
-    <w:abstractNumId w:val="8"/>
-  </w:num>
-  <w:num w:numId="19">
-    <w:abstractNumId w:val="17"/>
-  </w:num>
-  <w:num w:numId="20">
-    <w:abstractNumId w:val="11"/>
+  <w:num w:numId="23">
+    <w:abstractNumId w:val="12"/>
   </w:num>
 </w:numbering>
 </file>
@@ -4988,7 +6038,7 @@
 </file>
 
 <file path=customXml/itemProps1.xml><?xml version="1.0" encoding="utf-8"?>
-<ds:datastoreItem xmlns:ds="http://schemas.openxmlformats.org/officeDocument/2006/customXml" ds:itemID="{611B54FA-5C7A-4B73-8BAE-078578ADF3FD}">
+<ds:datastoreItem xmlns:ds="http://schemas.openxmlformats.org/officeDocument/2006/customXml" ds:itemID="{D4F47AA2-35A6-4018-A04A-7288154F0FA1}">
   <ds:schemaRefs>
     <ds:schemaRef ds:uri="http://schemas.openxmlformats.org/officeDocument/2006/bibliography"/>
   </ds:schemaRefs>

</xml_diff>

<commit_message>
Rapport TP4 - mardi soir
</commit_message>
<xml_diff>
--- a/evolution/Rapport.docx
+++ b/evolution/Rapport.docx
@@ -658,7 +658,23 @@
           <w:sz w:val="24"/>
           <w:szCs w:val="24"/>
         </w:rPr>
-        <w:t>Ce processus est explicité dans le pseudo-code suivant :</w:t>
+        <w:t xml:space="preserve">Ce processus est explicité dans le </w:t>
+      </w:r>
+      <w:r>
+        <w:rPr>
+          <w:rFonts w:ascii="Times New Roman" w:eastAsia="Times New Roman" w:hAnsi="Times New Roman" w:cs="Times New Roman"/>
+          <w:sz w:val="24"/>
+          <w:szCs w:val="24"/>
+        </w:rPr>
+        <w:t>pseudocode</w:t>
+      </w:r>
+      <w:r>
+        <w:rPr>
+          <w:rFonts w:ascii="Times New Roman" w:eastAsia="Times New Roman" w:hAnsi="Times New Roman" w:cs="Times New Roman"/>
+          <w:sz w:val="24"/>
+          <w:szCs w:val="24"/>
+        </w:rPr>
+        <w:t xml:space="preserve"> suivant :</w:t>
       </w:r>
     </w:p>
     <w:p>
@@ -966,7 +982,23 @@
           <w:sz w:val="24"/>
           <w:szCs w:val="24"/>
         </w:rPr>
-        <w:t>l’algorithme glouton développé dans le premier laboratoire, la solution est ici construite ligne par ligne, avec un choix entre deux attributs différents uniquement. Cette implémentation répond au pseudo-code suivant :</w:t>
+        <w:t xml:space="preserve">l’algorithme glouton développé dans le premier laboratoire, la solution est ici construite ligne par ligne, avec un choix entre deux attributs différents uniquement. Cette implémentation répond au </w:t>
+      </w:r>
+      <w:r>
+        <w:rPr>
+          <w:rFonts w:ascii="Times New Roman" w:eastAsia="Times New Roman" w:hAnsi="Times New Roman" w:cs="Times New Roman"/>
+          <w:sz w:val="24"/>
+          <w:szCs w:val="24"/>
+        </w:rPr>
+        <w:t>pseudocode</w:t>
+      </w:r>
+      <w:r>
+        <w:rPr>
+          <w:rFonts w:ascii="Times New Roman" w:eastAsia="Times New Roman" w:hAnsi="Times New Roman" w:cs="Times New Roman"/>
+          <w:sz w:val="24"/>
+          <w:szCs w:val="24"/>
+        </w:rPr>
+        <w:t xml:space="preserve"> suivant :</w:t>
       </w:r>
     </w:p>
     <w:p>
@@ -1293,6 +1325,346 @@
     </w:p>
     <w:p>
       <w:pPr>
+        <w:pStyle w:val="Titre2"/>
+        <w:rPr>
+          <w:rFonts w:ascii="Times New Roman" w:eastAsia="Times New Roman" w:hAnsi="Times New Roman" w:cs="Times New Roman"/>
+        </w:rPr>
+      </w:pPr>
+      <w:r>
+        <w:rPr>
+          <w:rFonts w:ascii="Times New Roman" w:eastAsia="Times New Roman" w:hAnsi="Times New Roman" w:cs="Times New Roman"/>
+        </w:rPr>
+        <w:t>D – Evaluation de la diversité</w:t>
+      </w:r>
+    </w:p>
+    <w:p>
+      <w:pPr>
+        <w:ind w:firstLine="708"/>
+        <w:jc w:val="both"/>
+        <w:rPr>
+          <w:rFonts w:ascii="Times New Roman" w:eastAsia="Times New Roman" w:hAnsi="Times New Roman" w:cs="Times New Roman"/>
+          <w:sz w:val="24"/>
+          <w:szCs w:val="24"/>
+        </w:rPr>
+      </w:pPr>
+      <w:r>
+        <w:rPr>
+          <w:rFonts w:ascii="Times New Roman" w:eastAsia="Times New Roman" w:hAnsi="Times New Roman" w:cs="Times New Roman"/>
+          <w:sz w:val="24"/>
+          <w:szCs w:val="24"/>
+        </w:rPr>
+        <w:t>Afin de mesurer la diversité et son évolution, à titre indicatif, au sein d’une population d’individu, il a été nécessaire de définir la notion de distance entre deux configurations. Puisque ce concept n’a rien d’évident concernant les solutions du problème de covering array, il a fallu tâcher d’implémenter quelque chose d’arbitraire mais intuitif.</w:t>
+      </w:r>
+    </w:p>
+    <w:p>
+      <w:pPr>
+        <w:ind w:firstLine="708"/>
+        <w:jc w:val="both"/>
+        <w:rPr>
+          <w:rFonts w:ascii="Times New Roman" w:eastAsia="Times New Roman" w:hAnsi="Times New Roman" w:cs="Times New Roman"/>
+          <w:sz w:val="24"/>
+          <w:szCs w:val="24"/>
+        </w:rPr>
+      </w:pPr>
+      <w:r>
+        <w:rPr>
+          <w:rFonts w:ascii="Times New Roman" w:eastAsia="Times New Roman" w:hAnsi="Times New Roman" w:cs="Times New Roman"/>
+          <w:sz w:val="24"/>
+          <w:szCs w:val="24"/>
+        </w:rPr>
+        <w:t>De façon assez basique, la distance entre deux configurations correspond au nombre de symboles différents aux mêmes emplacements. La diversité d’une population est alors la somme des distances entre tous les individus pris deux à deux.</w:t>
+      </w:r>
+    </w:p>
+    <w:p>
+      <w:pPr>
+        <w:ind w:firstLine="708"/>
+        <w:jc w:val="both"/>
+        <w:rPr>
+          <w:rFonts w:ascii="Times New Roman" w:eastAsia="Times New Roman" w:hAnsi="Times New Roman" w:cs="Times New Roman"/>
+          <w:sz w:val="24"/>
+          <w:szCs w:val="24"/>
+        </w:rPr>
+      </w:pPr>
+      <w:r>
+        <w:rPr>
+          <w:rFonts w:ascii="Times New Roman" w:eastAsia="Times New Roman" w:hAnsi="Times New Roman" w:cs="Times New Roman"/>
+          <w:sz w:val="24"/>
+          <w:szCs w:val="24"/>
+        </w:rPr>
+        <w:t xml:space="preserve">Cette fonction est décrite pour une population « pop » de taille M par le </w:t>
+      </w:r>
+      <w:r>
+        <w:rPr>
+          <w:rFonts w:ascii="Times New Roman" w:eastAsia="Times New Roman" w:hAnsi="Times New Roman" w:cs="Times New Roman"/>
+          <w:sz w:val="24"/>
+          <w:szCs w:val="24"/>
+        </w:rPr>
+        <w:t>pseudocode</w:t>
+      </w:r>
+      <w:r>
+        <w:rPr>
+          <w:rFonts w:ascii="Times New Roman" w:eastAsia="Times New Roman" w:hAnsi="Times New Roman" w:cs="Times New Roman"/>
+          <w:sz w:val="24"/>
+          <w:szCs w:val="24"/>
+        </w:rPr>
+        <w:t xml:space="preserve"> suivant :</w:t>
+      </w:r>
+    </w:p>
+    <w:p>
+      <w:pPr>
+        <w:pStyle w:val="Paragraphedeliste"/>
+        <w:numPr>
+          <w:ilvl w:val="0"/>
+          <w:numId w:val="24"/>
+        </w:numPr>
+        <w:jc w:val="both"/>
+        <w:rPr>
+          <w:rFonts w:ascii="Times New Roman" w:eastAsia="Times New Roman" w:hAnsi="Times New Roman" w:cs="Times New Roman"/>
+          <w:sz w:val="24"/>
+          <w:szCs w:val="24"/>
+        </w:rPr>
+      </w:pPr>
+      <w:r>
+        <w:rPr>
+          <w:rFonts w:ascii="Times New Roman" w:eastAsia="Times New Roman" w:hAnsi="Times New Roman" w:cs="Times New Roman"/>
+          <w:sz w:val="24"/>
+          <w:szCs w:val="24"/>
+        </w:rPr>
+        <w:t>d = 0</w:t>
+      </w:r>
+    </w:p>
+    <w:p>
+      <w:pPr>
+        <w:pStyle w:val="Paragraphedeliste"/>
+        <w:numPr>
+          <w:ilvl w:val="0"/>
+          <w:numId w:val="24"/>
+        </w:numPr>
+        <w:jc w:val="both"/>
+        <w:rPr>
+          <w:rFonts w:ascii="Times New Roman" w:eastAsia="Times New Roman" w:hAnsi="Times New Roman" w:cs="Times New Roman"/>
+          <w:sz w:val="24"/>
+          <w:szCs w:val="24"/>
+        </w:rPr>
+      </w:pPr>
+      <w:r>
+        <w:rPr>
+          <w:rFonts w:ascii="Times New Roman" w:eastAsia="Times New Roman" w:hAnsi="Times New Roman" w:cs="Times New Roman"/>
+          <w:sz w:val="24"/>
+          <w:szCs w:val="24"/>
+        </w:rPr>
+        <w:t>POUR i entre 0 et M-2</w:t>
+      </w:r>
+    </w:p>
+    <w:p>
+      <w:pPr>
+        <w:pStyle w:val="Paragraphedeliste"/>
+        <w:numPr>
+          <w:ilvl w:val="1"/>
+          <w:numId w:val="24"/>
+        </w:numPr>
+        <w:jc w:val="both"/>
+        <w:rPr>
+          <w:rFonts w:ascii="Times New Roman" w:eastAsia="Times New Roman" w:hAnsi="Times New Roman" w:cs="Times New Roman"/>
+          <w:sz w:val="24"/>
+          <w:szCs w:val="24"/>
+        </w:rPr>
+      </w:pPr>
+      <w:r>
+        <w:rPr>
+          <w:rFonts w:ascii="Times New Roman" w:eastAsia="Times New Roman" w:hAnsi="Times New Roman" w:cs="Times New Roman"/>
+          <w:sz w:val="24"/>
+          <w:szCs w:val="24"/>
+        </w:rPr>
+        <w:t>POUR j entre i+1 et M-1</w:t>
+      </w:r>
+    </w:p>
+    <w:p>
+      <w:pPr>
+        <w:pStyle w:val="Paragraphedeliste"/>
+        <w:numPr>
+          <w:ilvl w:val="2"/>
+          <w:numId w:val="24"/>
+        </w:numPr>
+        <w:jc w:val="both"/>
+        <w:rPr>
+          <w:rFonts w:ascii="Times New Roman" w:eastAsia="Times New Roman" w:hAnsi="Times New Roman" w:cs="Times New Roman"/>
+          <w:sz w:val="24"/>
+          <w:szCs w:val="24"/>
+        </w:rPr>
+      </w:pPr>
+      <w:r>
+        <w:rPr>
+          <w:rFonts w:ascii="Times New Roman" w:eastAsia="Times New Roman" w:hAnsi="Times New Roman" w:cs="Times New Roman"/>
+          <w:sz w:val="24"/>
+          <w:szCs w:val="24"/>
+        </w:rPr>
+        <w:t>POUR c entre 0 et k*N-1</w:t>
+      </w:r>
+    </w:p>
+    <w:p>
+      <w:pPr>
+        <w:pStyle w:val="Paragraphedeliste"/>
+        <w:numPr>
+          <w:ilvl w:val="3"/>
+          <w:numId w:val="24"/>
+        </w:numPr>
+        <w:jc w:val="both"/>
+        <w:rPr>
+          <w:rFonts w:ascii="Times New Roman" w:eastAsia="Times New Roman" w:hAnsi="Times New Roman" w:cs="Times New Roman"/>
+          <w:sz w:val="24"/>
+          <w:szCs w:val="24"/>
+        </w:rPr>
+      </w:pPr>
+      <w:r>
+        <w:rPr>
+          <w:rFonts w:ascii="Times New Roman" w:eastAsia="Times New Roman" w:hAnsi="Times New Roman" w:cs="Times New Roman"/>
+          <w:sz w:val="24"/>
+          <w:szCs w:val="24"/>
+        </w:rPr>
+        <w:t>SI pop[i]-&gt;matrice[c] != pop[j]-&gt;matrice[c]</w:t>
+      </w:r>
+    </w:p>
+    <w:p>
+      <w:pPr>
+        <w:pStyle w:val="Paragraphedeliste"/>
+        <w:numPr>
+          <w:ilvl w:val="4"/>
+          <w:numId w:val="24"/>
+        </w:numPr>
+        <w:jc w:val="both"/>
+        <w:rPr>
+          <w:rFonts w:ascii="Times New Roman" w:eastAsia="Times New Roman" w:hAnsi="Times New Roman" w:cs="Times New Roman"/>
+          <w:sz w:val="24"/>
+          <w:szCs w:val="24"/>
+        </w:rPr>
+      </w:pPr>
+      <w:r>
+        <w:rPr>
+          <w:rFonts w:ascii="Times New Roman" w:eastAsia="Times New Roman" w:hAnsi="Times New Roman" w:cs="Times New Roman"/>
+          <w:sz w:val="24"/>
+          <w:szCs w:val="24"/>
+        </w:rPr>
+        <w:t>d++</w:t>
+      </w:r>
+    </w:p>
+    <w:p>
+      <w:pPr>
+        <w:pStyle w:val="Paragraphedeliste"/>
+        <w:numPr>
+          <w:ilvl w:val="3"/>
+          <w:numId w:val="24"/>
+        </w:numPr>
+        <w:jc w:val="both"/>
+        <w:rPr>
+          <w:rFonts w:ascii="Times New Roman" w:eastAsia="Times New Roman" w:hAnsi="Times New Roman" w:cs="Times New Roman"/>
+          <w:sz w:val="24"/>
+          <w:szCs w:val="24"/>
+        </w:rPr>
+      </w:pPr>
+      <w:r>
+        <w:rPr>
+          <w:rFonts w:ascii="Times New Roman" w:eastAsia="Times New Roman" w:hAnsi="Times New Roman" w:cs="Times New Roman"/>
+          <w:sz w:val="24"/>
+          <w:szCs w:val="24"/>
+        </w:rPr>
+        <w:t>FIN SI</w:t>
+      </w:r>
+    </w:p>
+    <w:p>
+      <w:pPr>
+        <w:pStyle w:val="Paragraphedeliste"/>
+        <w:numPr>
+          <w:ilvl w:val="2"/>
+          <w:numId w:val="24"/>
+        </w:numPr>
+        <w:jc w:val="both"/>
+        <w:rPr>
+          <w:rFonts w:ascii="Times New Roman" w:eastAsia="Times New Roman" w:hAnsi="Times New Roman" w:cs="Times New Roman"/>
+          <w:sz w:val="24"/>
+          <w:szCs w:val="24"/>
+        </w:rPr>
+      </w:pPr>
+      <w:r>
+        <w:rPr>
+          <w:rFonts w:ascii="Times New Roman" w:eastAsia="Times New Roman" w:hAnsi="Times New Roman" w:cs="Times New Roman"/>
+          <w:sz w:val="24"/>
+          <w:szCs w:val="24"/>
+        </w:rPr>
+        <w:t>FIN POUR</w:t>
+      </w:r>
+    </w:p>
+    <w:p>
+      <w:pPr>
+        <w:pStyle w:val="Paragraphedeliste"/>
+        <w:numPr>
+          <w:ilvl w:val="1"/>
+          <w:numId w:val="24"/>
+        </w:numPr>
+        <w:jc w:val="both"/>
+        <w:rPr>
+          <w:rFonts w:ascii="Times New Roman" w:eastAsia="Times New Roman" w:hAnsi="Times New Roman" w:cs="Times New Roman"/>
+          <w:sz w:val="24"/>
+          <w:szCs w:val="24"/>
+        </w:rPr>
+      </w:pPr>
+      <w:r>
+        <w:rPr>
+          <w:rFonts w:ascii="Times New Roman" w:eastAsia="Times New Roman" w:hAnsi="Times New Roman" w:cs="Times New Roman"/>
+          <w:sz w:val="24"/>
+          <w:szCs w:val="24"/>
+        </w:rPr>
+        <w:t>FIN POUR</w:t>
+      </w:r>
+    </w:p>
+    <w:p>
+      <w:pPr>
+        <w:pStyle w:val="Paragraphedeliste"/>
+        <w:numPr>
+          <w:ilvl w:val="0"/>
+          <w:numId w:val="24"/>
+        </w:numPr>
+        <w:jc w:val="both"/>
+        <w:rPr>
+          <w:rFonts w:ascii="Times New Roman" w:eastAsia="Times New Roman" w:hAnsi="Times New Roman" w:cs="Times New Roman"/>
+          <w:sz w:val="24"/>
+          <w:szCs w:val="24"/>
+        </w:rPr>
+      </w:pPr>
+      <w:r>
+        <w:rPr>
+          <w:rFonts w:ascii="Times New Roman" w:eastAsia="Times New Roman" w:hAnsi="Times New Roman" w:cs="Times New Roman"/>
+          <w:sz w:val="24"/>
+          <w:szCs w:val="24"/>
+        </w:rPr>
+        <w:t>FIN POUR</w:t>
+      </w:r>
+    </w:p>
+    <w:p>
+      <w:pPr>
+        <w:pStyle w:val="Paragraphedeliste"/>
+        <w:numPr>
+          <w:ilvl w:val="0"/>
+          <w:numId w:val="24"/>
+        </w:numPr>
+        <w:jc w:val="both"/>
+        <w:rPr>
+          <w:rFonts w:ascii="Times New Roman" w:eastAsia="Times New Roman" w:hAnsi="Times New Roman" w:cs="Times New Roman"/>
+          <w:sz w:val="24"/>
+          <w:szCs w:val="24"/>
+        </w:rPr>
+      </w:pPr>
+      <w:r>
+        <w:rPr>
+          <w:rFonts w:ascii="Times New Roman" w:eastAsia="Times New Roman" w:hAnsi="Times New Roman" w:cs="Times New Roman"/>
+          <w:sz w:val="24"/>
+          <w:szCs w:val="24"/>
+        </w:rPr>
+        <w:t>RETOURNER d</w:t>
+      </w:r>
+    </w:p>
+    <w:p>
+      <w:pPr>
         <w:pStyle w:val="Titre1"/>
         <w:jc w:val="both"/>
         <w:rPr>
@@ -1336,26 +1708,566 @@
         <w:rPr>
           <w:rFonts w:ascii="Times New Roman" w:hAnsi="Times New Roman" w:cs="Times New Roman"/>
         </w:rPr>
-        <w:t>Pseudo-code</w:t>
-      </w:r>
-    </w:p>
-    <w:p>
-      <w:pPr>
-        <w:ind w:firstLine="708"/>
-        <w:jc w:val="both"/>
-        <w:rPr>
-          <w:rFonts w:ascii="Times New Roman" w:hAnsi="Times New Roman" w:cs="Times New Roman"/>
-          <w:sz w:val="24"/>
-          <w:szCs w:val="24"/>
-        </w:rPr>
-      </w:pPr>
-      <w:r>
-        <w:rPr>
-          <w:rFonts w:ascii="Times New Roman" w:hAnsi="Times New Roman" w:cs="Times New Roman"/>
-          <w:sz w:val="24"/>
-          <w:szCs w:val="24"/>
-        </w:rPr>
-        <w:t>Blabla</w:t>
+        <w:t>Pseudo</w:t>
+      </w:r>
+      <w:r>
+        <w:rPr>
+          <w:rFonts w:ascii="Times New Roman" w:hAnsi="Times New Roman" w:cs="Times New Roman"/>
+        </w:rPr>
+        <w:t>code</w:t>
+      </w:r>
+    </w:p>
+    <w:p>
+      <w:pPr>
+        <w:pStyle w:val="Paragraphedeliste"/>
+        <w:numPr>
+          <w:ilvl w:val="0"/>
+          <w:numId w:val="26"/>
+        </w:numPr>
+        <w:jc w:val="both"/>
+        <w:rPr>
+          <w:rFonts w:ascii="Times New Roman" w:hAnsi="Times New Roman" w:cs="Times New Roman"/>
+          <w:sz w:val="24"/>
+          <w:szCs w:val="24"/>
+        </w:rPr>
+      </w:pPr>
+      <w:r>
+        <w:rPr>
+          <w:rFonts w:ascii="Times New Roman" w:hAnsi="Times New Roman" w:cs="Times New Roman"/>
+          <w:sz w:val="24"/>
+          <w:szCs w:val="24"/>
+        </w:rPr>
+        <w:t>Créer le tableau population de taille tailleParents+tailleEnfants</w:t>
+      </w:r>
+    </w:p>
+    <w:p>
+      <w:pPr>
+        <w:pStyle w:val="Paragraphedeliste"/>
+        <w:numPr>
+          <w:ilvl w:val="0"/>
+          <w:numId w:val="26"/>
+        </w:numPr>
+        <w:jc w:val="both"/>
+        <w:rPr>
+          <w:rFonts w:ascii="Times New Roman" w:hAnsi="Times New Roman" w:cs="Times New Roman"/>
+          <w:sz w:val="24"/>
+          <w:szCs w:val="24"/>
+        </w:rPr>
+      </w:pPr>
+      <w:r>
+        <w:rPr>
+          <w:rFonts w:ascii="Times New Roman" w:hAnsi="Times New Roman" w:cs="Times New Roman"/>
+          <w:sz w:val="24"/>
+          <w:szCs w:val="24"/>
+        </w:rPr>
+        <w:t>POUR i entre 0 et tailleParents-1</w:t>
+      </w:r>
+    </w:p>
+    <w:p>
+      <w:pPr>
+        <w:pStyle w:val="Paragraphedeliste"/>
+        <w:numPr>
+          <w:ilvl w:val="1"/>
+          <w:numId w:val="26"/>
+        </w:numPr>
+        <w:jc w:val="both"/>
+        <w:rPr>
+          <w:rFonts w:ascii="Times New Roman" w:hAnsi="Times New Roman" w:cs="Times New Roman"/>
+          <w:sz w:val="24"/>
+          <w:szCs w:val="24"/>
+        </w:rPr>
+      </w:pPr>
+      <w:r>
+        <w:rPr>
+          <w:rFonts w:ascii="Times New Roman" w:hAnsi="Times New Roman" w:cs="Times New Roman"/>
+          <w:sz w:val="24"/>
+          <w:szCs w:val="24"/>
+        </w:rPr>
+        <w:t>population[i] = configurationAleatoire(v, k, N)</w:t>
+      </w:r>
+    </w:p>
+    <w:p>
+      <w:pPr>
+        <w:pStyle w:val="Paragraphedeliste"/>
+        <w:numPr>
+          <w:ilvl w:val="0"/>
+          <w:numId w:val="26"/>
+        </w:numPr>
+        <w:jc w:val="both"/>
+        <w:rPr>
+          <w:rFonts w:ascii="Times New Roman" w:hAnsi="Times New Roman" w:cs="Times New Roman"/>
+          <w:sz w:val="24"/>
+          <w:szCs w:val="24"/>
+        </w:rPr>
+      </w:pPr>
+      <w:r>
+        <w:rPr>
+          <w:rFonts w:ascii="Times New Roman" w:hAnsi="Times New Roman" w:cs="Times New Roman"/>
+          <w:sz w:val="24"/>
+          <w:szCs w:val="24"/>
+        </w:rPr>
+        <w:t>FIN POUR</w:t>
+      </w:r>
+    </w:p>
+    <w:p>
+      <w:pPr>
+        <w:pStyle w:val="Paragraphedeliste"/>
+        <w:numPr>
+          <w:ilvl w:val="0"/>
+          <w:numId w:val="26"/>
+        </w:numPr>
+        <w:jc w:val="both"/>
+        <w:rPr>
+          <w:rFonts w:ascii="Times New Roman" w:hAnsi="Times New Roman" w:cs="Times New Roman"/>
+          <w:sz w:val="24"/>
+          <w:szCs w:val="24"/>
+        </w:rPr>
+      </w:pPr>
+      <w:r>
+        <w:rPr>
+          <w:rFonts w:ascii="Times New Roman" w:hAnsi="Times New Roman" w:cs="Times New Roman"/>
+          <w:sz w:val="24"/>
+          <w:szCs w:val="24"/>
+        </w:rPr>
+        <w:t>meilleureSolution = population[0]</w:t>
+      </w:r>
+    </w:p>
+    <w:p>
+      <w:pPr>
+        <w:pStyle w:val="Paragraphedeliste"/>
+        <w:numPr>
+          <w:ilvl w:val="0"/>
+          <w:numId w:val="26"/>
+        </w:numPr>
+        <w:jc w:val="both"/>
+        <w:rPr>
+          <w:rFonts w:ascii="Times New Roman" w:hAnsi="Times New Roman" w:cs="Times New Roman"/>
+          <w:sz w:val="24"/>
+          <w:szCs w:val="24"/>
+        </w:rPr>
+      </w:pPr>
+      <w:r>
+        <w:rPr>
+          <w:rFonts w:ascii="Times New Roman" w:hAnsi="Times New Roman" w:cs="Times New Roman"/>
+          <w:sz w:val="24"/>
+          <w:szCs w:val="24"/>
+        </w:rPr>
+        <w:t>coutMeilleure = verifierSolution(meilleureSolution)</w:t>
+      </w:r>
+    </w:p>
+    <w:p>
+      <w:pPr>
+        <w:pStyle w:val="Paragraphedeliste"/>
+        <w:numPr>
+          <w:ilvl w:val="0"/>
+          <w:numId w:val="26"/>
+        </w:numPr>
+        <w:jc w:val="both"/>
+        <w:rPr>
+          <w:rFonts w:ascii="Times New Roman" w:hAnsi="Times New Roman" w:cs="Times New Roman"/>
+          <w:sz w:val="24"/>
+          <w:szCs w:val="24"/>
+        </w:rPr>
+      </w:pPr>
+      <w:r>
+        <w:rPr>
+          <w:rFonts w:ascii="Times New Roman" w:hAnsi="Times New Roman" w:cs="Times New Roman"/>
+          <w:sz w:val="24"/>
+          <w:szCs w:val="24"/>
+        </w:rPr>
+        <w:t>TANT QUE ((coutMeilleure &gt; 0) ET (tempsCalcul &lt; 60s))</w:t>
+      </w:r>
+    </w:p>
+    <w:p>
+      <w:pPr>
+        <w:pStyle w:val="Paragraphedeliste"/>
+        <w:numPr>
+          <w:ilvl w:val="1"/>
+          <w:numId w:val="26"/>
+        </w:numPr>
+        <w:jc w:val="both"/>
+        <w:rPr>
+          <w:rFonts w:ascii="Times New Roman" w:hAnsi="Times New Roman" w:cs="Times New Roman"/>
+          <w:sz w:val="24"/>
+          <w:szCs w:val="24"/>
+        </w:rPr>
+      </w:pPr>
+      <w:r>
+        <w:rPr>
+          <w:rFonts w:ascii="Times New Roman" w:hAnsi="Times New Roman" w:cs="Times New Roman"/>
+          <w:sz w:val="24"/>
+          <w:szCs w:val="24"/>
+        </w:rPr>
+        <w:t>POUR e entre 0 et tailleEnfants-1</w:t>
+      </w:r>
+    </w:p>
+    <w:p>
+      <w:pPr>
+        <w:pStyle w:val="Paragraphedeliste"/>
+        <w:numPr>
+          <w:ilvl w:val="2"/>
+          <w:numId w:val="26"/>
+        </w:numPr>
+        <w:jc w:val="both"/>
+        <w:rPr>
+          <w:rFonts w:ascii="Times New Roman" w:hAnsi="Times New Roman" w:cs="Times New Roman"/>
+          <w:sz w:val="24"/>
+          <w:szCs w:val="24"/>
+        </w:rPr>
+      </w:pPr>
+      <w:r>
+        <w:rPr>
+          <w:rFonts w:ascii="Times New Roman" w:hAnsi="Times New Roman" w:cs="Times New Roman"/>
+          <w:sz w:val="24"/>
+          <w:szCs w:val="24"/>
+        </w:rPr>
+        <w:t>Choisir aléatoirement parent1 dans la population parmi les parents admissibles (tailleParents premiers indices)</w:t>
+      </w:r>
+    </w:p>
+    <w:p>
+      <w:pPr>
+        <w:pStyle w:val="Paragraphedeliste"/>
+        <w:numPr>
+          <w:ilvl w:val="2"/>
+          <w:numId w:val="26"/>
+        </w:numPr>
+        <w:jc w:val="both"/>
+        <w:rPr>
+          <w:rFonts w:ascii="Times New Roman" w:hAnsi="Times New Roman" w:cs="Times New Roman"/>
+          <w:sz w:val="24"/>
+          <w:szCs w:val="24"/>
+        </w:rPr>
+      </w:pPr>
+      <w:r>
+        <w:rPr>
+          <w:rFonts w:ascii="Times New Roman" w:hAnsi="Times New Roman" w:cs="Times New Roman"/>
+          <w:sz w:val="24"/>
+          <w:szCs w:val="24"/>
+        </w:rPr>
+        <w:t xml:space="preserve">Choisir aléatoirement </w:t>
+      </w:r>
+      <w:r>
+        <w:rPr>
+          <w:rFonts w:ascii="Times New Roman" w:hAnsi="Times New Roman" w:cs="Times New Roman"/>
+          <w:sz w:val="24"/>
+          <w:szCs w:val="24"/>
+        </w:rPr>
+        <w:t>parent2</w:t>
+      </w:r>
+      <w:r>
+        <w:rPr>
+          <w:rFonts w:ascii="Times New Roman" w:hAnsi="Times New Roman" w:cs="Times New Roman"/>
+          <w:sz w:val="24"/>
+          <w:szCs w:val="24"/>
+        </w:rPr>
+        <w:t xml:space="preserve"> dans la population parmi les parents admissibles (tailleParents premiers indices)</w:t>
+      </w:r>
+    </w:p>
+    <w:p>
+      <w:pPr>
+        <w:pStyle w:val="Paragraphedeliste"/>
+        <w:numPr>
+          <w:ilvl w:val="2"/>
+          <w:numId w:val="26"/>
+        </w:numPr>
+        <w:jc w:val="both"/>
+        <w:rPr>
+          <w:rFonts w:ascii="Times New Roman" w:hAnsi="Times New Roman" w:cs="Times New Roman"/>
+          <w:sz w:val="24"/>
+          <w:szCs w:val="24"/>
+        </w:rPr>
+      </w:pPr>
+      <w:r>
+        <w:rPr>
+          <w:rFonts w:ascii="Times New Roman" w:hAnsi="Times New Roman" w:cs="Times New Roman"/>
+          <w:sz w:val="24"/>
+          <w:szCs w:val="24"/>
+        </w:rPr>
+        <w:t>Générer l’enfant suite au croisement de parent1 et parent2</w:t>
+      </w:r>
+    </w:p>
+    <w:p>
+      <w:pPr>
+        <w:pStyle w:val="Paragraphedeliste"/>
+        <w:numPr>
+          <w:ilvl w:val="2"/>
+          <w:numId w:val="26"/>
+        </w:numPr>
+        <w:jc w:val="both"/>
+        <w:rPr>
+          <w:rFonts w:ascii="Times New Roman" w:hAnsi="Times New Roman" w:cs="Times New Roman"/>
+          <w:sz w:val="24"/>
+          <w:szCs w:val="24"/>
+        </w:rPr>
+      </w:pPr>
+      <w:r>
+        <w:rPr>
+          <w:rFonts w:ascii="Times New Roman" w:hAnsi="Times New Roman" w:cs="Times New Roman"/>
+          <w:sz w:val="24"/>
+          <w:szCs w:val="24"/>
+        </w:rPr>
+        <w:t>Appliquer l’opérateur de mutation à l’enfant</w:t>
+      </w:r>
+    </w:p>
+    <w:p>
+      <w:pPr>
+        <w:pStyle w:val="Paragraphedeliste"/>
+        <w:numPr>
+          <w:ilvl w:val="2"/>
+          <w:numId w:val="26"/>
+        </w:numPr>
+        <w:jc w:val="both"/>
+        <w:rPr>
+          <w:rFonts w:ascii="Times New Roman" w:hAnsi="Times New Roman" w:cs="Times New Roman"/>
+          <w:sz w:val="24"/>
+          <w:szCs w:val="24"/>
+        </w:rPr>
+      </w:pPr>
+      <w:r>
+        <w:rPr>
+          <w:rFonts w:ascii="Times New Roman" w:hAnsi="Times New Roman" w:cs="Times New Roman"/>
+          <w:sz w:val="24"/>
+          <w:szCs w:val="24"/>
+        </w:rPr>
+        <w:t>population[tailleParents+e] = enfant</w:t>
+      </w:r>
+    </w:p>
+    <w:p>
+      <w:pPr>
+        <w:pStyle w:val="Paragraphedeliste"/>
+        <w:numPr>
+          <w:ilvl w:val="1"/>
+          <w:numId w:val="26"/>
+        </w:numPr>
+        <w:jc w:val="both"/>
+        <w:rPr>
+          <w:rFonts w:ascii="Times New Roman" w:hAnsi="Times New Roman" w:cs="Times New Roman"/>
+          <w:sz w:val="24"/>
+          <w:szCs w:val="24"/>
+        </w:rPr>
+      </w:pPr>
+      <w:r>
+        <w:rPr>
+          <w:rFonts w:ascii="Times New Roman" w:hAnsi="Times New Roman" w:cs="Times New Roman"/>
+          <w:sz w:val="24"/>
+          <w:szCs w:val="24"/>
+        </w:rPr>
+        <w:t>FIN POUR</w:t>
+      </w:r>
+    </w:p>
+    <w:p>
+      <w:pPr>
+        <w:pStyle w:val="Paragraphedeliste"/>
+        <w:numPr>
+          <w:ilvl w:val="1"/>
+          <w:numId w:val="26"/>
+        </w:numPr>
+        <w:jc w:val="both"/>
+        <w:rPr>
+          <w:rFonts w:ascii="Times New Roman" w:hAnsi="Times New Roman" w:cs="Times New Roman"/>
+          <w:sz w:val="24"/>
+          <w:szCs w:val="24"/>
+        </w:rPr>
+      </w:pPr>
+      <w:r>
+        <w:rPr>
+          <w:rFonts w:ascii="Times New Roman" w:hAnsi="Times New Roman" w:cs="Times New Roman"/>
+          <w:sz w:val="24"/>
+          <w:szCs w:val="24"/>
+        </w:rPr>
+        <w:t>POUR i entre 0 et tailleParents+tailleEnfants-1</w:t>
+      </w:r>
+    </w:p>
+    <w:p>
+      <w:pPr>
+        <w:pStyle w:val="Paragraphedeliste"/>
+        <w:numPr>
+          <w:ilvl w:val="2"/>
+          <w:numId w:val="26"/>
+        </w:numPr>
+        <w:jc w:val="both"/>
+        <w:rPr>
+          <w:rFonts w:ascii="Times New Roman" w:hAnsi="Times New Roman" w:cs="Times New Roman"/>
+          <w:sz w:val="24"/>
+          <w:szCs w:val="24"/>
+        </w:rPr>
+      </w:pPr>
+      <w:r>
+        <w:rPr>
+          <w:rFonts w:ascii="Times New Roman" w:hAnsi="Times New Roman" w:cs="Times New Roman"/>
+          <w:sz w:val="24"/>
+          <w:szCs w:val="24"/>
+        </w:rPr>
+        <w:t>couts[i] = verifierSolution(population[i])</w:t>
+      </w:r>
+    </w:p>
+    <w:p>
+      <w:pPr>
+        <w:pStyle w:val="Paragraphedeliste"/>
+        <w:numPr>
+          <w:ilvl w:val="1"/>
+          <w:numId w:val="26"/>
+        </w:numPr>
+        <w:jc w:val="both"/>
+        <w:rPr>
+          <w:rFonts w:ascii="Times New Roman" w:hAnsi="Times New Roman" w:cs="Times New Roman"/>
+          <w:sz w:val="24"/>
+          <w:szCs w:val="24"/>
+        </w:rPr>
+      </w:pPr>
+      <w:r>
+        <w:rPr>
+          <w:rFonts w:ascii="Times New Roman" w:hAnsi="Times New Roman" w:cs="Times New Roman"/>
+          <w:sz w:val="24"/>
+          <w:szCs w:val="24"/>
+        </w:rPr>
+        <w:t>FIN POUR</w:t>
+      </w:r>
+    </w:p>
+    <w:p>
+      <w:pPr>
+        <w:pStyle w:val="Paragraphedeliste"/>
+        <w:numPr>
+          <w:ilvl w:val="1"/>
+          <w:numId w:val="26"/>
+        </w:numPr>
+        <w:jc w:val="both"/>
+        <w:rPr>
+          <w:rFonts w:ascii="Times New Roman" w:hAnsi="Times New Roman" w:cs="Times New Roman"/>
+          <w:sz w:val="24"/>
+          <w:szCs w:val="24"/>
+        </w:rPr>
+      </w:pPr>
+      <w:r>
+        <w:rPr>
+          <w:rFonts w:ascii="Times New Roman" w:hAnsi="Times New Roman" w:cs="Times New Roman"/>
+          <w:sz w:val="24"/>
+          <w:szCs w:val="24"/>
+        </w:rPr>
+        <w:t xml:space="preserve">Trier population </w:t>
+      </w:r>
+      <w:r>
+        <w:rPr>
+          <w:rFonts w:ascii="Times New Roman" w:hAnsi="Times New Roman" w:cs="Times New Roman"/>
+          <w:sz w:val="24"/>
+          <w:szCs w:val="24"/>
+        </w:rPr>
+        <w:t>et couts par ordre croissant de coût (les tailleParents premiers sont les meilleures configurations et pourront être parents à l’itération suivante)</w:t>
+      </w:r>
+    </w:p>
+    <w:p>
+      <w:pPr>
+        <w:pStyle w:val="Paragraphedeliste"/>
+        <w:numPr>
+          <w:ilvl w:val="1"/>
+          <w:numId w:val="26"/>
+        </w:numPr>
+        <w:jc w:val="both"/>
+        <w:rPr>
+          <w:rFonts w:ascii="Times New Roman" w:hAnsi="Times New Roman" w:cs="Times New Roman"/>
+          <w:sz w:val="24"/>
+          <w:szCs w:val="24"/>
+        </w:rPr>
+      </w:pPr>
+      <w:r>
+        <w:rPr>
+          <w:rFonts w:ascii="Times New Roman" w:hAnsi="Times New Roman" w:cs="Times New Roman"/>
+          <w:sz w:val="24"/>
+          <w:szCs w:val="24"/>
+        </w:rPr>
+        <w:t>Calculer la diversité de la population</w:t>
+      </w:r>
+    </w:p>
+    <w:p>
+      <w:pPr>
+        <w:pStyle w:val="Paragraphedeliste"/>
+        <w:numPr>
+          <w:ilvl w:val="1"/>
+          <w:numId w:val="26"/>
+        </w:numPr>
+        <w:jc w:val="both"/>
+        <w:rPr>
+          <w:rFonts w:ascii="Times New Roman" w:hAnsi="Times New Roman" w:cs="Times New Roman"/>
+          <w:sz w:val="24"/>
+          <w:szCs w:val="24"/>
+        </w:rPr>
+      </w:pPr>
+      <w:r>
+        <w:rPr>
+          <w:rFonts w:ascii="Times New Roman" w:hAnsi="Times New Roman" w:cs="Times New Roman"/>
+          <w:sz w:val="24"/>
+          <w:szCs w:val="24"/>
+        </w:rPr>
+        <w:t>meilleureSolution = population[0]</w:t>
+      </w:r>
+    </w:p>
+    <w:p>
+      <w:pPr>
+        <w:pStyle w:val="Paragraphedeliste"/>
+        <w:numPr>
+          <w:ilvl w:val="1"/>
+          <w:numId w:val="26"/>
+        </w:numPr>
+        <w:jc w:val="both"/>
+        <w:rPr>
+          <w:rFonts w:ascii="Times New Roman" w:hAnsi="Times New Roman" w:cs="Times New Roman"/>
+          <w:sz w:val="24"/>
+          <w:szCs w:val="24"/>
+        </w:rPr>
+      </w:pPr>
+      <w:r>
+        <w:rPr>
+          <w:rFonts w:ascii="Times New Roman" w:hAnsi="Times New Roman" w:cs="Times New Roman"/>
+          <w:sz w:val="24"/>
+          <w:szCs w:val="24"/>
+        </w:rPr>
+        <w:t>coutMeilleure = couts[0]</w:t>
+      </w:r>
+    </w:p>
+    <w:p>
+      <w:pPr>
+        <w:pStyle w:val="Paragraphedeliste"/>
+        <w:numPr>
+          <w:ilvl w:val="0"/>
+          <w:numId w:val="26"/>
+        </w:numPr>
+        <w:jc w:val="both"/>
+        <w:rPr>
+          <w:rFonts w:ascii="Times New Roman" w:hAnsi="Times New Roman" w:cs="Times New Roman"/>
+          <w:sz w:val="24"/>
+          <w:szCs w:val="24"/>
+        </w:rPr>
+      </w:pPr>
+      <w:r>
+        <w:rPr>
+          <w:rFonts w:ascii="Times New Roman" w:hAnsi="Times New Roman" w:cs="Times New Roman"/>
+          <w:sz w:val="24"/>
+          <w:szCs w:val="24"/>
+        </w:rPr>
+        <w:t>FIN TANT QUE</w:t>
+      </w:r>
+    </w:p>
+    <w:p>
+      <w:pPr>
+        <w:pStyle w:val="Paragraphedeliste"/>
+        <w:numPr>
+          <w:ilvl w:val="0"/>
+          <w:numId w:val="26"/>
+        </w:numPr>
+        <w:jc w:val="both"/>
+        <w:rPr>
+          <w:rFonts w:ascii="Times New Roman" w:hAnsi="Times New Roman" w:cs="Times New Roman"/>
+          <w:sz w:val="24"/>
+          <w:szCs w:val="24"/>
+        </w:rPr>
+      </w:pPr>
+      <w:r>
+        <w:rPr>
+          <w:rFonts w:ascii="Times New Roman" w:hAnsi="Times New Roman" w:cs="Times New Roman"/>
+          <w:sz w:val="24"/>
+          <w:szCs w:val="24"/>
+        </w:rPr>
+        <w:t>RETOURNER meilleureSolution</w:t>
       </w:r>
     </w:p>
     <w:p>
@@ -1411,7 +2323,16 @@
           <w:sz w:val="24"/>
           <w:szCs w:val="24"/>
         </w:rPr>
-        <w:t xml:space="preserve">m=100 </w:t>
+        <w:t>m=2</w:t>
+      </w:r>
+      <w:r>
+        <w:rPr>
+          <w:rFonts w:ascii="Times New Roman" w:hAnsi="Times New Roman" w:cs="Times New Roman"/>
+          <w:color w:val="FF0000"/>
+          <w:sz w:val="24"/>
+          <w:szCs w:val="24"/>
+        </w:rPr>
+        <w:t xml:space="preserve">0 </w:t>
       </w:r>
       <w:r>
         <w:rPr>
@@ -1428,7 +2349,7 @@
           <w:sz w:val="24"/>
           <w:szCs w:val="24"/>
         </w:rPr>
-        <w:t>n=200</w:t>
+        <w:t>n=20</w:t>
       </w:r>
       <w:r>
         <w:rPr>
@@ -1444,10 +2365,81 @@
           <w:sz w:val="24"/>
           <w:szCs w:val="24"/>
         </w:rPr>
-        <w:t>implémentation donnée..</w:t>
-      </w:r>
-      <w:bookmarkStart w:id="0" w:name="_GoBack"/>
-      <w:bookmarkEnd w:id="0"/>
+        <w:t>implémentation donnée est purement génétique, et n’utilise donc pas d’opérateur de recherche locale, il est possible et préférable, dans l’optique d’obtenir de meilleurs résultats, de travailler sur des populations assez élargies.</w:t>
+      </w:r>
+    </w:p>
+    <w:p>
+      <w:pPr>
+        <w:jc w:val="both"/>
+        <w:rPr>
+          <w:rFonts w:ascii="Times New Roman" w:hAnsi="Times New Roman" w:cs="Times New Roman"/>
+          <w:sz w:val="24"/>
+          <w:szCs w:val="24"/>
+        </w:rPr>
+      </w:pPr>
+      <w:r>
+        <w:rPr>
+          <w:rFonts w:ascii="Times New Roman" w:hAnsi="Times New Roman" w:cs="Times New Roman"/>
+          <w:sz w:val="24"/>
+          <w:szCs w:val="24"/>
+        </w:rPr>
+        <w:tab/>
+        <w:t>Lors d’une itération génétique, les parents admissibles pour générer la population suivante sont les m meilleures configurations, c’est-à-dire les individus violant le moins de contraintes élémentaires. On génère alors n enfants par croisement de parents sélectionnés aléatoirement deux à deux avant de faire muter les enfants</w:t>
+      </w:r>
+      <w:r>
+        <w:rPr>
+          <w:rFonts w:ascii="Times New Roman" w:hAnsi="Times New Roman" w:cs="Times New Roman"/>
+          <w:sz w:val="24"/>
+          <w:szCs w:val="24"/>
+        </w:rPr>
+        <w:t xml:space="preserve"> sur 1% de leurs symboles</w:t>
+      </w:r>
+      <w:r>
+        <w:rPr>
+          <w:rFonts w:ascii="Times New Roman" w:hAnsi="Times New Roman" w:cs="Times New Roman"/>
+          <w:sz w:val="24"/>
+          <w:szCs w:val="24"/>
+        </w:rPr>
+        <w:t>. La population subsistant à cette étape est alors la réunion des parents et des enfants, ce qui implique que la technique implémentée utilise le recouvrement.</w:t>
+      </w:r>
+    </w:p>
+    <w:p>
+      <w:pPr>
+        <w:jc w:val="both"/>
+        <w:rPr>
+          <w:rFonts w:ascii="Times New Roman" w:hAnsi="Times New Roman" w:cs="Times New Roman"/>
+          <w:sz w:val="24"/>
+          <w:szCs w:val="24"/>
+        </w:rPr>
+      </w:pPr>
+      <w:r>
+        <w:rPr>
+          <w:rFonts w:ascii="Times New Roman" w:hAnsi="Times New Roman" w:cs="Times New Roman"/>
+          <w:sz w:val="24"/>
+          <w:szCs w:val="24"/>
+        </w:rPr>
+        <w:tab/>
+        <w:t>La diversité de la population est alors calculée à titre indicatif, mais on ne cherche pas particulièrement à la favoriser, d’où la non utilisation d’une technique de fitness sharing par exemple lors de la sélection des individus survivant.</w:t>
+      </w:r>
+    </w:p>
+    <w:p>
+      <w:pPr>
+        <w:jc w:val="both"/>
+        <w:rPr>
+          <w:rFonts w:ascii="Times New Roman" w:hAnsi="Times New Roman" w:cs="Times New Roman"/>
+          <w:sz w:val="24"/>
+          <w:szCs w:val="24"/>
+        </w:rPr>
+      </w:pPr>
+      <w:r>
+        <w:rPr>
+          <w:rFonts w:ascii="Times New Roman" w:hAnsi="Times New Roman" w:cs="Times New Roman"/>
+          <w:sz w:val="24"/>
+          <w:szCs w:val="24"/>
+        </w:rPr>
+        <w:tab/>
+        <w:t>L’algorithme implémenté n’impose pas de forte pression sélective. Certes, seuls m individus parmi les m+n configurations de la population peuvent prétendre à être parents pour la création de la génération suivante, mais le tirage des parents pour un croisement est totalement uniforme lors de cette étape.</w:t>
+      </w:r>
     </w:p>
     <w:p>
       <w:pPr>
@@ -1466,21 +2458,140 @@
     </w:p>
     <w:p>
       <w:pPr>
-        <w:ind w:firstLine="708"/>
-        <w:jc w:val="both"/>
-        <w:rPr>
-          <w:rFonts w:ascii="Times New Roman" w:eastAsia="Times New Roman" w:hAnsi="Times New Roman" w:cs="Times New Roman"/>
-          <w:sz w:val="24"/>
-          <w:szCs w:val="24"/>
-        </w:rPr>
-      </w:pPr>
-      <w:r>
-        <w:rPr>
-          <w:rFonts w:ascii="Times New Roman" w:hAnsi="Times New Roman" w:cs="Times New Roman"/>
-          <w:sz w:val="24"/>
-          <w:szCs w:val="24"/>
-        </w:rPr>
-        <w:t>Blabla</w:t>
+        <w:pStyle w:val="Paragraphedeliste"/>
+        <w:numPr>
+          <w:ilvl w:val="0"/>
+          <w:numId w:val="25"/>
+        </w:numPr>
+        <w:jc w:val="both"/>
+        <w:rPr>
+          <w:rFonts w:ascii="Times New Roman" w:eastAsia="Times New Roman" w:hAnsi="Times New Roman" w:cs="Times New Roman"/>
+          <w:sz w:val="24"/>
+          <w:szCs w:val="24"/>
+        </w:rPr>
+      </w:pPr>
+      <w:r>
+        <w:rPr>
+          <w:rFonts w:ascii="Times New Roman" w:hAnsi="Times New Roman" w:cs="Times New Roman"/>
+          <w:sz w:val="24"/>
+          <w:szCs w:val="24"/>
+        </w:rPr>
+        <w:t>v : nombre de symboles admissibles dans la matrice de configuration</w:t>
+      </w:r>
+    </w:p>
+    <w:p>
+      <w:pPr>
+        <w:pStyle w:val="Paragraphedeliste"/>
+        <w:numPr>
+          <w:ilvl w:val="0"/>
+          <w:numId w:val="25"/>
+        </w:numPr>
+        <w:jc w:val="both"/>
+        <w:rPr>
+          <w:rFonts w:ascii="Times New Roman" w:eastAsia="Times New Roman" w:hAnsi="Times New Roman" w:cs="Times New Roman"/>
+          <w:sz w:val="24"/>
+          <w:szCs w:val="24"/>
+        </w:rPr>
+      </w:pPr>
+      <w:r>
+        <w:rPr>
+          <w:rFonts w:ascii="Times New Roman" w:hAnsi="Times New Roman" w:cs="Times New Roman"/>
+          <w:sz w:val="24"/>
+          <w:szCs w:val="24"/>
+        </w:rPr>
+        <w:t>k : nombre de colonnes de la matrice</w:t>
+      </w:r>
+    </w:p>
+    <w:p>
+      <w:pPr>
+        <w:pStyle w:val="Paragraphedeliste"/>
+        <w:numPr>
+          <w:ilvl w:val="0"/>
+          <w:numId w:val="25"/>
+        </w:numPr>
+        <w:jc w:val="both"/>
+        <w:rPr>
+          <w:rFonts w:ascii="Times New Roman" w:eastAsia="Times New Roman" w:hAnsi="Times New Roman" w:cs="Times New Roman"/>
+          <w:sz w:val="24"/>
+          <w:szCs w:val="24"/>
+        </w:rPr>
+      </w:pPr>
+      <w:r>
+        <w:rPr>
+          <w:rFonts w:ascii="Times New Roman" w:hAnsi="Times New Roman" w:cs="Times New Roman"/>
+          <w:sz w:val="24"/>
+          <w:szCs w:val="24"/>
+        </w:rPr>
+        <w:t>N : nombre de lignes de la matrice</w:t>
+      </w:r>
+    </w:p>
+    <w:p>
+      <w:pPr>
+        <w:pStyle w:val="Paragraphedeliste"/>
+        <w:numPr>
+          <w:ilvl w:val="0"/>
+          <w:numId w:val="25"/>
+        </w:numPr>
+        <w:jc w:val="both"/>
+        <w:rPr>
+          <w:rFonts w:ascii="Times New Roman" w:eastAsia="Times New Roman" w:hAnsi="Times New Roman" w:cs="Times New Roman"/>
+          <w:sz w:val="24"/>
+          <w:szCs w:val="24"/>
+        </w:rPr>
+      </w:pPr>
+      <w:r>
+        <w:rPr>
+          <w:rFonts w:ascii="Times New Roman" w:hAnsi="Times New Roman" w:cs="Times New Roman"/>
+          <w:sz w:val="24"/>
+          <w:szCs w:val="24"/>
+        </w:rPr>
+        <w:t>tailleParents : nombre de parents sélectionnés dans une population</w:t>
+      </w:r>
+    </w:p>
+    <w:p>
+      <w:pPr>
+        <w:pStyle w:val="Paragraphedeliste"/>
+        <w:numPr>
+          <w:ilvl w:val="0"/>
+          <w:numId w:val="25"/>
+        </w:numPr>
+        <w:jc w:val="both"/>
+        <w:rPr>
+          <w:rFonts w:ascii="Times New Roman" w:eastAsia="Times New Roman" w:hAnsi="Times New Roman" w:cs="Times New Roman"/>
+          <w:sz w:val="24"/>
+          <w:szCs w:val="24"/>
+        </w:rPr>
+      </w:pPr>
+      <w:r>
+        <w:rPr>
+          <w:rFonts w:ascii="Times New Roman" w:hAnsi="Times New Roman" w:cs="Times New Roman"/>
+          <w:sz w:val="24"/>
+          <w:szCs w:val="24"/>
+        </w:rPr>
+        <w:t>tailleEnfants : nombre d’enfants générés lors du croisement</w:t>
+      </w:r>
+    </w:p>
+    <w:p>
+      <w:pPr>
+        <w:pStyle w:val="Paragraphedeliste"/>
+        <w:numPr>
+          <w:ilvl w:val="0"/>
+          <w:numId w:val="25"/>
+        </w:numPr>
+        <w:jc w:val="both"/>
+        <w:rPr>
+          <w:rFonts w:ascii="Times New Roman" w:eastAsia="Times New Roman" w:hAnsi="Times New Roman" w:cs="Times New Roman"/>
+          <w:sz w:val="24"/>
+          <w:szCs w:val="24"/>
+        </w:rPr>
+      </w:pPr>
+      <w:r>
+        <w:rPr>
+          <w:rFonts w:ascii="Times New Roman" w:hAnsi="Times New Roman" w:cs="Times New Roman"/>
+          <w:sz w:val="24"/>
+          <w:szCs w:val="24"/>
+        </w:rPr>
+        <w:t>pourcentMutation : pourcentage du nombre de symboles changeant lors d’une mutation</w:t>
       </w:r>
     </w:p>
     <w:p>
@@ -1529,7 +2640,23 @@
           <w:sz w:val="24"/>
           <w:szCs w:val="24"/>
         </w:rPr>
-        <w:t>Les données utilisées à des fins de test sont constituées de 7 exemplaires, chacun correspondant à un couple (v,k) différent. Les cas traités par la suite sont les suivants :</w:t>
+        <w:t>Les données utilisées à des fins de test sont constituées de 7 exemplaires, chacun correspondant à un couple (v,</w:t>
+      </w:r>
+      <w:r>
+        <w:rPr>
+          <w:rFonts w:ascii="Times New Roman" w:hAnsi="Times New Roman" w:cs="Times New Roman"/>
+          <w:sz w:val="24"/>
+          <w:szCs w:val="24"/>
+        </w:rPr>
+        <w:t xml:space="preserve"> </w:t>
+      </w:r>
+      <w:r>
+        <w:rPr>
+          <w:rFonts w:ascii="Times New Roman" w:hAnsi="Times New Roman" w:cs="Times New Roman"/>
+          <w:sz w:val="24"/>
+          <w:szCs w:val="24"/>
+        </w:rPr>
+        <w:t>k) différent. Les cas traités par la suite sont les suivants :</w:t>
       </w:r>
     </w:p>
     <w:p>
@@ -2211,6 +3338,8 @@
         <w:tab/>
         <w:t>Blabla</w:t>
       </w:r>
+      <w:bookmarkStart w:id="0" w:name="_GoBack"/>
+      <w:bookmarkEnd w:id="0"/>
     </w:p>
     <w:p>
       <w:pPr>
@@ -3585,6 +4714,119 @@
     </w:lvl>
   </w:abstractNum>
   <w:abstractNum w:abstractNumId="11">
+    <w:nsid w:val="2A886741"/>
+    <w:multiLevelType w:val="hybridMultilevel"/>
+    <w:tmpl w:val="D21289D0"/>
+    <w:lvl w:ilvl="0" w:tplc="040C0001">
+      <w:start w:val="1"/>
+      <w:numFmt w:val="bullet"/>
+      <w:lvlText w:val=""/>
+      <w:lvlJc w:val="left"/>
+      <w:pPr>
+        <w:ind w:left="1428" w:hanging="360"/>
+      </w:pPr>
+      <w:rPr>
+        <w:rFonts w:ascii="Symbol" w:hAnsi="Symbol" w:hint="default"/>
+      </w:rPr>
+    </w:lvl>
+    <w:lvl w:ilvl="1" w:tplc="040C0003">
+      <w:start w:val="1"/>
+      <w:numFmt w:val="bullet"/>
+      <w:lvlText w:val="o"/>
+      <w:lvlJc w:val="left"/>
+      <w:pPr>
+        <w:ind w:left="2148" w:hanging="360"/>
+      </w:pPr>
+      <w:rPr>
+        <w:rFonts w:ascii="Courier New" w:hAnsi="Courier New" w:cs="Courier New" w:hint="default"/>
+      </w:rPr>
+    </w:lvl>
+    <w:lvl w:ilvl="2" w:tplc="040C0005">
+      <w:start w:val="1"/>
+      <w:numFmt w:val="bullet"/>
+      <w:lvlText w:val=""/>
+      <w:lvlJc w:val="left"/>
+      <w:pPr>
+        <w:ind w:left="2868" w:hanging="360"/>
+      </w:pPr>
+      <w:rPr>
+        <w:rFonts w:ascii="Wingdings" w:hAnsi="Wingdings" w:hint="default"/>
+      </w:rPr>
+    </w:lvl>
+    <w:lvl w:ilvl="3" w:tplc="040C0001" w:tentative="1">
+      <w:start w:val="1"/>
+      <w:numFmt w:val="bullet"/>
+      <w:lvlText w:val=""/>
+      <w:lvlJc w:val="left"/>
+      <w:pPr>
+        <w:ind w:left="3588" w:hanging="360"/>
+      </w:pPr>
+      <w:rPr>
+        <w:rFonts w:ascii="Symbol" w:hAnsi="Symbol" w:hint="default"/>
+      </w:rPr>
+    </w:lvl>
+    <w:lvl w:ilvl="4" w:tplc="040C0003" w:tentative="1">
+      <w:start w:val="1"/>
+      <w:numFmt w:val="bullet"/>
+      <w:lvlText w:val="o"/>
+      <w:lvlJc w:val="left"/>
+      <w:pPr>
+        <w:ind w:left="4308" w:hanging="360"/>
+      </w:pPr>
+      <w:rPr>
+        <w:rFonts w:ascii="Courier New" w:hAnsi="Courier New" w:cs="Courier New" w:hint="default"/>
+      </w:rPr>
+    </w:lvl>
+    <w:lvl w:ilvl="5" w:tplc="040C0005" w:tentative="1">
+      <w:start w:val="1"/>
+      <w:numFmt w:val="bullet"/>
+      <w:lvlText w:val=""/>
+      <w:lvlJc w:val="left"/>
+      <w:pPr>
+        <w:ind w:left="5028" w:hanging="360"/>
+      </w:pPr>
+      <w:rPr>
+        <w:rFonts w:ascii="Wingdings" w:hAnsi="Wingdings" w:hint="default"/>
+      </w:rPr>
+    </w:lvl>
+    <w:lvl w:ilvl="6" w:tplc="040C0001" w:tentative="1">
+      <w:start w:val="1"/>
+      <w:numFmt w:val="bullet"/>
+      <w:lvlText w:val=""/>
+      <w:lvlJc w:val="left"/>
+      <w:pPr>
+        <w:ind w:left="5748" w:hanging="360"/>
+      </w:pPr>
+      <w:rPr>
+        <w:rFonts w:ascii="Symbol" w:hAnsi="Symbol" w:hint="default"/>
+      </w:rPr>
+    </w:lvl>
+    <w:lvl w:ilvl="7" w:tplc="040C0003" w:tentative="1">
+      <w:start w:val="1"/>
+      <w:numFmt w:val="bullet"/>
+      <w:lvlText w:val="o"/>
+      <w:lvlJc w:val="left"/>
+      <w:pPr>
+        <w:ind w:left="6468" w:hanging="360"/>
+      </w:pPr>
+      <w:rPr>
+        <w:rFonts w:ascii="Courier New" w:hAnsi="Courier New" w:cs="Courier New" w:hint="default"/>
+      </w:rPr>
+    </w:lvl>
+    <w:lvl w:ilvl="8" w:tplc="040C0005" w:tentative="1">
+      <w:start w:val="1"/>
+      <w:numFmt w:val="bullet"/>
+      <w:lvlText w:val=""/>
+      <w:lvlJc w:val="left"/>
+      <w:pPr>
+        <w:ind w:left="7188" w:hanging="360"/>
+      </w:pPr>
+      <w:rPr>
+        <w:rFonts w:ascii="Wingdings" w:hAnsi="Wingdings" w:hint="default"/>
+      </w:rPr>
+    </w:lvl>
+  </w:abstractNum>
+  <w:abstractNum w:abstractNumId="12">
     <w:nsid w:val="35B17961"/>
     <w:multiLevelType w:val="hybridMultilevel"/>
     <w:tmpl w:val="AE9C4600"/>
@@ -3697,7 +4939,120 @@
       </w:rPr>
     </w:lvl>
   </w:abstractNum>
-  <w:abstractNum w:abstractNumId="12">
+  <w:abstractNum w:abstractNumId="13">
+    <w:nsid w:val="3ECF53F9"/>
+    <w:multiLevelType w:val="hybridMultilevel"/>
+    <w:tmpl w:val="7A1637BE"/>
+    <w:lvl w:ilvl="0" w:tplc="040C0001">
+      <w:start w:val="1"/>
+      <w:numFmt w:val="bullet"/>
+      <w:lvlText w:val=""/>
+      <w:lvlJc w:val="left"/>
+      <w:pPr>
+        <w:ind w:left="1428" w:hanging="360"/>
+      </w:pPr>
+      <w:rPr>
+        <w:rFonts w:ascii="Symbol" w:hAnsi="Symbol" w:hint="default"/>
+      </w:rPr>
+    </w:lvl>
+    <w:lvl w:ilvl="1" w:tplc="040C0003" w:tentative="1">
+      <w:start w:val="1"/>
+      <w:numFmt w:val="bullet"/>
+      <w:lvlText w:val="o"/>
+      <w:lvlJc w:val="left"/>
+      <w:pPr>
+        <w:ind w:left="2148" w:hanging="360"/>
+      </w:pPr>
+      <w:rPr>
+        <w:rFonts w:ascii="Courier New" w:hAnsi="Courier New" w:cs="Courier New" w:hint="default"/>
+      </w:rPr>
+    </w:lvl>
+    <w:lvl w:ilvl="2" w:tplc="040C0005" w:tentative="1">
+      <w:start w:val="1"/>
+      <w:numFmt w:val="bullet"/>
+      <w:lvlText w:val=""/>
+      <w:lvlJc w:val="left"/>
+      <w:pPr>
+        <w:ind w:left="2868" w:hanging="360"/>
+      </w:pPr>
+      <w:rPr>
+        <w:rFonts w:ascii="Wingdings" w:hAnsi="Wingdings" w:hint="default"/>
+      </w:rPr>
+    </w:lvl>
+    <w:lvl w:ilvl="3" w:tplc="040C0001" w:tentative="1">
+      <w:start w:val="1"/>
+      <w:numFmt w:val="bullet"/>
+      <w:lvlText w:val=""/>
+      <w:lvlJc w:val="left"/>
+      <w:pPr>
+        <w:ind w:left="3588" w:hanging="360"/>
+      </w:pPr>
+      <w:rPr>
+        <w:rFonts w:ascii="Symbol" w:hAnsi="Symbol" w:hint="default"/>
+      </w:rPr>
+    </w:lvl>
+    <w:lvl w:ilvl="4" w:tplc="040C0003" w:tentative="1">
+      <w:start w:val="1"/>
+      <w:numFmt w:val="bullet"/>
+      <w:lvlText w:val="o"/>
+      <w:lvlJc w:val="left"/>
+      <w:pPr>
+        <w:ind w:left="4308" w:hanging="360"/>
+      </w:pPr>
+      <w:rPr>
+        <w:rFonts w:ascii="Courier New" w:hAnsi="Courier New" w:cs="Courier New" w:hint="default"/>
+      </w:rPr>
+    </w:lvl>
+    <w:lvl w:ilvl="5" w:tplc="040C0005" w:tentative="1">
+      <w:start w:val="1"/>
+      <w:numFmt w:val="bullet"/>
+      <w:lvlText w:val=""/>
+      <w:lvlJc w:val="left"/>
+      <w:pPr>
+        <w:ind w:left="5028" w:hanging="360"/>
+      </w:pPr>
+      <w:rPr>
+        <w:rFonts w:ascii="Wingdings" w:hAnsi="Wingdings" w:hint="default"/>
+      </w:rPr>
+    </w:lvl>
+    <w:lvl w:ilvl="6" w:tplc="040C0001" w:tentative="1">
+      <w:start w:val="1"/>
+      <w:numFmt w:val="bullet"/>
+      <w:lvlText w:val=""/>
+      <w:lvlJc w:val="left"/>
+      <w:pPr>
+        <w:ind w:left="5748" w:hanging="360"/>
+      </w:pPr>
+      <w:rPr>
+        <w:rFonts w:ascii="Symbol" w:hAnsi="Symbol" w:hint="default"/>
+      </w:rPr>
+    </w:lvl>
+    <w:lvl w:ilvl="7" w:tplc="040C0003" w:tentative="1">
+      <w:start w:val="1"/>
+      <w:numFmt w:val="bullet"/>
+      <w:lvlText w:val="o"/>
+      <w:lvlJc w:val="left"/>
+      <w:pPr>
+        <w:ind w:left="6468" w:hanging="360"/>
+      </w:pPr>
+      <w:rPr>
+        <w:rFonts w:ascii="Courier New" w:hAnsi="Courier New" w:cs="Courier New" w:hint="default"/>
+      </w:rPr>
+    </w:lvl>
+    <w:lvl w:ilvl="8" w:tplc="040C0005" w:tentative="1">
+      <w:start w:val="1"/>
+      <w:numFmt w:val="bullet"/>
+      <w:lvlText w:val=""/>
+      <w:lvlJc w:val="left"/>
+      <w:pPr>
+        <w:ind w:left="7188" w:hanging="360"/>
+      </w:pPr>
+      <w:rPr>
+        <w:rFonts w:ascii="Wingdings" w:hAnsi="Wingdings" w:hint="default"/>
+      </w:rPr>
+    </w:lvl>
+  </w:abstractNum>
+  <w:abstractNum w:abstractNumId="14">
     <w:nsid w:val="48CA2A9B"/>
     <w:multiLevelType w:val="hybridMultilevel"/>
     <w:tmpl w:val="4E3CEB76"/>
@@ -3810,7 +5165,7 @@
       </w:rPr>
     </w:lvl>
   </w:abstractNum>
-  <w:abstractNum w:abstractNumId="13">
+  <w:abstractNum w:abstractNumId="15">
     <w:nsid w:val="4F1A58E5"/>
     <w:multiLevelType w:val="hybridMultilevel"/>
     <w:tmpl w:val="49F013D6"/>
@@ -3923,7 +5278,7 @@
       </w:rPr>
     </w:lvl>
   </w:abstractNum>
-  <w:abstractNum w:abstractNumId="14">
+  <w:abstractNum w:abstractNumId="16">
     <w:nsid w:val="53A536D8"/>
     <w:multiLevelType w:val="hybridMultilevel"/>
     <w:tmpl w:val="9B50E852"/>
@@ -4036,7 +5391,7 @@
       </w:rPr>
     </w:lvl>
   </w:abstractNum>
-  <w:abstractNum w:abstractNumId="15">
+  <w:abstractNum w:abstractNumId="17">
     <w:nsid w:val="55B848BA"/>
     <w:multiLevelType w:val="hybridMultilevel"/>
     <w:tmpl w:val="799E17B6"/>
@@ -4149,7 +5504,7 @@
       </w:rPr>
     </w:lvl>
   </w:abstractNum>
-  <w:abstractNum w:abstractNumId="16">
+  <w:abstractNum w:abstractNumId="18">
     <w:nsid w:val="5B0477B4"/>
     <w:multiLevelType w:val="hybridMultilevel"/>
     <w:tmpl w:val="17E86BA0"/>
@@ -4262,7 +5617,7 @@
       </w:rPr>
     </w:lvl>
   </w:abstractNum>
-  <w:abstractNum w:abstractNumId="17">
+  <w:abstractNum w:abstractNumId="19">
     <w:nsid w:val="5C950C45"/>
     <w:multiLevelType w:val="multilevel"/>
     <w:tmpl w:val="E9A2A192"/>
@@ -4313,7 +5668,120 @@
       <w:lvlJc w:val="left"/>
     </w:lvl>
   </w:abstractNum>
-  <w:abstractNum w:abstractNumId="18">
+  <w:abstractNum w:abstractNumId="20">
+    <w:nsid w:val="604513FD"/>
+    <w:multiLevelType w:val="hybridMultilevel"/>
+    <w:tmpl w:val="1FAA42A2"/>
+    <w:lvl w:ilvl="0" w:tplc="040C0001">
+      <w:start w:val="1"/>
+      <w:numFmt w:val="bullet"/>
+      <w:lvlText w:val=""/>
+      <w:lvlJc w:val="left"/>
+      <w:pPr>
+        <w:ind w:left="1428" w:hanging="360"/>
+      </w:pPr>
+      <w:rPr>
+        <w:rFonts w:ascii="Symbol" w:hAnsi="Symbol" w:hint="default"/>
+      </w:rPr>
+    </w:lvl>
+    <w:lvl w:ilvl="1" w:tplc="040C0003">
+      <w:start w:val="1"/>
+      <w:numFmt w:val="bullet"/>
+      <w:lvlText w:val="o"/>
+      <w:lvlJc w:val="left"/>
+      <w:pPr>
+        <w:ind w:left="2148" w:hanging="360"/>
+      </w:pPr>
+      <w:rPr>
+        <w:rFonts w:ascii="Courier New" w:hAnsi="Courier New" w:cs="Courier New" w:hint="default"/>
+      </w:rPr>
+    </w:lvl>
+    <w:lvl w:ilvl="2" w:tplc="040C0005">
+      <w:start w:val="1"/>
+      <w:numFmt w:val="bullet"/>
+      <w:lvlText w:val=""/>
+      <w:lvlJc w:val="left"/>
+      <w:pPr>
+        <w:ind w:left="2868" w:hanging="360"/>
+      </w:pPr>
+      <w:rPr>
+        <w:rFonts w:ascii="Wingdings" w:hAnsi="Wingdings" w:hint="default"/>
+      </w:rPr>
+    </w:lvl>
+    <w:lvl w:ilvl="3" w:tplc="040C0001">
+      <w:start w:val="1"/>
+      <w:numFmt w:val="bullet"/>
+      <w:lvlText w:val=""/>
+      <w:lvlJc w:val="left"/>
+      <w:pPr>
+        <w:ind w:left="3588" w:hanging="360"/>
+      </w:pPr>
+      <w:rPr>
+        <w:rFonts w:ascii="Symbol" w:hAnsi="Symbol" w:hint="default"/>
+      </w:rPr>
+    </w:lvl>
+    <w:lvl w:ilvl="4" w:tplc="040C0003">
+      <w:start w:val="1"/>
+      <w:numFmt w:val="bullet"/>
+      <w:lvlText w:val="o"/>
+      <w:lvlJc w:val="left"/>
+      <w:pPr>
+        <w:ind w:left="4308" w:hanging="360"/>
+      </w:pPr>
+      <w:rPr>
+        <w:rFonts w:ascii="Courier New" w:hAnsi="Courier New" w:cs="Courier New" w:hint="default"/>
+      </w:rPr>
+    </w:lvl>
+    <w:lvl w:ilvl="5" w:tplc="040C0005" w:tentative="1">
+      <w:start w:val="1"/>
+      <w:numFmt w:val="bullet"/>
+      <w:lvlText w:val=""/>
+      <w:lvlJc w:val="left"/>
+      <w:pPr>
+        <w:ind w:left="5028" w:hanging="360"/>
+      </w:pPr>
+      <w:rPr>
+        <w:rFonts w:ascii="Wingdings" w:hAnsi="Wingdings" w:hint="default"/>
+      </w:rPr>
+    </w:lvl>
+    <w:lvl w:ilvl="6" w:tplc="040C0001" w:tentative="1">
+      <w:start w:val="1"/>
+      <w:numFmt w:val="bullet"/>
+      <w:lvlText w:val=""/>
+      <w:lvlJc w:val="left"/>
+      <w:pPr>
+        <w:ind w:left="5748" w:hanging="360"/>
+      </w:pPr>
+      <w:rPr>
+        <w:rFonts w:ascii="Symbol" w:hAnsi="Symbol" w:hint="default"/>
+      </w:rPr>
+    </w:lvl>
+    <w:lvl w:ilvl="7" w:tplc="040C0003" w:tentative="1">
+      <w:start w:val="1"/>
+      <w:numFmt w:val="bullet"/>
+      <w:lvlText w:val="o"/>
+      <w:lvlJc w:val="left"/>
+      <w:pPr>
+        <w:ind w:left="6468" w:hanging="360"/>
+      </w:pPr>
+      <w:rPr>
+        <w:rFonts w:ascii="Courier New" w:hAnsi="Courier New" w:cs="Courier New" w:hint="default"/>
+      </w:rPr>
+    </w:lvl>
+    <w:lvl w:ilvl="8" w:tplc="040C0005" w:tentative="1">
+      <w:start w:val="1"/>
+      <w:numFmt w:val="bullet"/>
+      <w:lvlText w:val=""/>
+      <w:lvlJc w:val="left"/>
+      <w:pPr>
+        <w:ind w:left="7188" w:hanging="360"/>
+      </w:pPr>
+      <w:rPr>
+        <w:rFonts w:ascii="Wingdings" w:hAnsi="Wingdings" w:hint="default"/>
+      </w:rPr>
+    </w:lvl>
+  </w:abstractNum>
+  <w:abstractNum w:abstractNumId="21">
     <w:nsid w:val="69006E97"/>
     <w:multiLevelType w:val="multilevel"/>
     <w:tmpl w:val="B748BC9C"/>
@@ -4364,7 +5832,7 @@
       <w:lvlJc w:val="left"/>
     </w:lvl>
   </w:abstractNum>
-  <w:abstractNum w:abstractNumId="19">
+  <w:abstractNum w:abstractNumId="22">
     <w:nsid w:val="6B88140B"/>
     <w:multiLevelType w:val="hybridMultilevel"/>
     <w:tmpl w:val="9CC83A70"/>
@@ -4477,7 +5945,7 @@
       </w:rPr>
     </w:lvl>
   </w:abstractNum>
-  <w:abstractNum w:abstractNumId="20">
+  <w:abstractNum w:abstractNumId="23">
     <w:nsid w:val="724A4162"/>
     <w:multiLevelType w:val="hybridMultilevel"/>
     <w:tmpl w:val="289E7DAC"/>
@@ -4590,7 +6058,7 @@
       </w:rPr>
     </w:lvl>
   </w:abstractNum>
-  <w:abstractNum w:abstractNumId="21">
+  <w:abstractNum w:abstractNumId="24">
     <w:nsid w:val="7BF121ED"/>
     <w:multiLevelType w:val="hybridMultilevel"/>
     <w:tmpl w:val="7C265D6A"/>
@@ -4703,7 +6171,7 @@
       </w:rPr>
     </w:lvl>
   </w:abstractNum>
-  <w:abstractNum w:abstractNumId="22">
+  <w:abstractNum w:abstractNumId="25">
     <w:nsid w:val="7EA72CF8"/>
     <w:multiLevelType w:val="multilevel"/>
     <w:tmpl w:val="DEB44F68"/>
@@ -4764,19 +6232,19 @@
     <w:abstractNumId w:val="7"/>
   </w:num>
   <w:num w:numId="4">
-    <w:abstractNumId w:val="15"/>
+    <w:abstractNumId w:val="17"/>
   </w:num>
   <w:num w:numId="5">
     <w:abstractNumId w:val="3"/>
   </w:num>
   <w:num w:numId="6">
-    <w:abstractNumId w:val="14"/>
+    <w:abstractNumId w:val="16"/>
   </w:num>
   <w:num w:numId="7">
-    <w:abstractNumId w:val="21"/>
+    <w:abstractNumId w:val="24"/>
   </w:num>
   <w:num w:numId="8">
-    <w:abstractNumId w:val="22"/>
+    <w:abstractNumId w:val="25"/>
   </w:num>
   <w:num w:numId="9">
     <w:abstractNumId w:val="8"/>
@@ -4785,13 +6253,13 @@
     <w:abstractNumId w:val="1"/>
   </w:num>
   <w:num w:numId="11">
-    <w:abstractNumId w:val="11"/>
+    <w:abstractNumId w:val="12"/>
   </w:num>
   <w:num w:numId="12">
-    <w:abstractNumId w:val="18"/>
+    <w:abstractNumId w:val="21"/>
   </w:num>
   <w:num w:numId="13">
-    <w:abstractNumId w:val="17"/>
+    <w:abstractNumId w:val="19"/>
   </w:num>
   <w:num w:numId="14">
     <w:abstractNumId w:val="2"/>
@@ -4800,7 +6268,7 @@
     <w:abstractNumId w:val="6"/>
   </w:num>
   <w:num w:numId="16">
-    <w:abstractNumId w:val="16"/>
+    <w:abstractNumId w:val="18"/>
   </w:num>
   <w:num w:numId="17">
     <w:abstractNumId w:val="10"/>
@@ -4809,19 +6277,28 @@
     <w:abstractNumId w:val="9"/>
   </w:num>
   <w:num w:numId="19">
-    <w:abstractNumId w:val="19"/>
+    <w:abstractNumId w:val="22"/>
   </w:num>
   <w:num w:numId="20">
-    <w:abstractNumId w:val="13"/>
+    <w:abstractNumId w:val="15"/>
   </w:num>
   <w:num w:numId="21">
     <w:abstractNumId w:val="5"/>
   </w:num>
   <w:num w:numId="22">
+    <w:abstractNumId w:val="23"/>
+  </w:num>
+  <w:num w:numId="23">
+    <w:abstractNumId w:val="14"/>
+  </w:num>
+  <w:num w:numId="24">
     <w:abstractNumId w:val="20"/>
   </w:num>
-  <w:num w:numId="23">
-    <w:abstractNumId w:val="12"/>
+  <w:num w:numId="25">
+    <w:abstractNumId w:val="13"/>
+  </w:num>
+  <w:num w:numId="26">
+    <w:abstractNumId w:val="11"/>
   </w:num>
 </w:numbering>
 </file>
@@ -6038,7 +7515,7 @@
 </file>
 
 <file path=customXml/itemProps1.xml><?xml version="1.0" encoding="utf-8"?>
-<ds:datastoreItem xmlns:ds="http://schemas.openxmlformats.org/officeDocument/2006/customXml" ds:itemID="{D4F47AA2-35A6-4018-A04A-7288154F0FA1}">
+<ds:datastoreItem xmlns:ds="http://schemas.openxmlformats.org/officeDocument/2006/customXml" ds:itemID="{9BFCC830-4EE3-41A1-AC98-A0BE7F76BF8B}">
   <ds:schemaRefs>
     <ds:schemaRef ds:uri="http://schemas.openxmlformats.org/officeDocument/2006/bibliography"/>
   </ds:schemaRefs>

</xml_diff>